<commit_message>
tabla variables cuantitativas en csv
</commit_message>
<xml_diff>
--- a/Texts/ensayo_de_prueba.docx
+++ b/Texts/ensayo_de_prueba.docx
@@ -345,25 +345,7 @@
         <w:rPr>
           <w:lang w:val="es-ES"/>
         </w:rPr>
-        <w:t xml:space="preserve">el </w:t>
-      </w:r>
-      <w:r>
-        <w:rPr>
-          <w:lang w:val="es-ES"/>
-        </w:rPr>
-        <w:t xml:space="preserve">sexo, la edad, el nivel educativo, el ingreso </w:t>
-      </w:r>
-      <w:r>
-        <w:rPr>
-          <w:lang w:val="es-ES"/>
-        </w:rPr>
-        <w:t>y</w:t>
-      </w:r>
-      <w:r>
-        <w:rPr>
-          <w:lang w:val="es-ES"/>
-        </w:rPr>
-        <w:t xml:space="preserve"> la religión.</w:t>
+        <w:t>el sexo, la edad, el nivel educativo, el ingreso y la religión.</w:t>
       </w:r>
       <w:r>
         <w:rPr>
@@ -383,11 +365,25 @@
         <w:pStyle w:val="ListParagraph"/>
       </w:pPr>
       <w:r>
+        <w:t>Intención de voto por el PSOE</w:t>
+      </w:r>
+      <w:r>
+        <w:t>. Variable dependiente, dicotómica.</w:t>
+      </w:r>
+    </w:p>
+    <w:p>
+      <w:pPr>
+        <w:pStyle w:val="ListParagraph"/>
+      </w:pPr>
+      <w:r>
         <w:t>Sexo: Hay una diferencia significative entre hombres y mujeres</w:t>
       </w:r>
       <w:r>
         <w:t>, de forma tal que los hombres votan más por el PSOE.</w:t>
       </w:r>
+      <w:r>
+        <w:t xml:space="preserve"> Variable independiente, dicotómica.</w:t>
+      </w:r>
     </w:p>
     <w:p>
       <w:pPr>
@@ -396,6 +392,12 @@
       <w:r>
         <w:t>Edad: Los votantes más jóvenes son más propensos a votar por el PSOE que los de mayor edad.</w:t>
       </w:r>
+      <w:r>
+        <w:t xml:space="preserve"> Variable independiente, </w:t>
+      </w:r>
+      <w:r>
+        <w:t>continua.</w:t>
+      </w:r>
     </w:p>
     <w:p>
       <w:pPr>
@@ -407,6 +409,15 @@
       <w:r>
         <w:t>.</w:t>
       </w:r>
+      <w:r>
+        <w:t xml:space="preserve"> Variable independiente, </w:t>
+      </w:r>
+      <w:r>
+        <w:t>continua</w:t>
+      </w:r>
+      <w:r>
+        <w:t>.</w:t>
+      </w:r>
     </w:p>
     <w:p>
       <w:pPr>
@@ -427,6 +438,12 @@
       <w:r>
         <w:t xml:space="preserve"> probabilidad de voto por el PSOE.</w:t>
       </w:r>
+      <w:r>
+        <w:t xml:space="preserve"> Variable independiente</w:t>
+      </w:r>
+      <w:r>
+        <w:t>, continua.</w:t>
+      </w:r>
     </w:p>
     <w:p>
       <w:pPr>
@@ -437,6 +454,9 @@
       </w:r>
       <w:r>
         <w:t>tiene una menor probabilidad de votar por el PSOE.</w:t>
+      </w:r>
+      <w:r>
+        <w:t xml:space="preserve"> Variable independiente, dicotómica.</w:t>
       </w:r>
     </w:p>
     <w:p>
@@ -474,6 +494,13 @@
         </w:rPr>
         <w:t>Descripción de las variables</w:t>
       </w:r>
+    </w:p>
+    <w:p>
+      <w:pPr>
+        <w:rPr>
+          <w:lang w:val="es-ES"/>
+        </w:rPr>
+      </w:pPr>
     </w:p>
     <w:p>
       <w:pPr>

</xml_diff>

<commit_message>
colinearidad en R revisada falta llevar a Word
</commit_message>
<xml_diff>
--- a/Texts/ensayo_de_prueba.docx
+++ b/Texts/ensayo_de_prueba.docx
@@ -483,7 +483,7 @@
     </w:p>
     <w:p>
       <w:pPr>
-        <w:pStyle w:val="Heading2"/>
+        <w:pStyle w:val="Caption"/>
         <w:rPr>
           <w:lang w:val="es-ES"/>
         </w:rPr>
@@ -501,9 +501,1924 @@
           <w:lang w:val="es-ES"/>
         </w:rPr>
       </w:pPr>
+      <w:r>
+        <w:rPr>
+          <w:lang w:val="es-ES"/>
+        </w:rPr>
+        <w:t>Texto</w:t>
+      </w:r>
     </w:p>
     <w:p>
       <w:pPr>
+        <w:pStyle w:val="Caption"/>
+        <w:keepNext/>
+        <w:rPr>
+          <w:lang w:val="es-ES"/>
+        </w:rPr>
+      </w:pPr>
+      <w:r>
+        <w:rPr>
+          <w:lang w:val="es-ES"/>
+        </w:rPr>
+        <w:t xml:space="preserve">Tabla </w:t>
+      </w:r>
+      <w:r>
+        <w:fldChar w:fldCharType="begin"/>
+      </w:r>
+      <w:r>
+        <w:rPr>
+          <w:lang w:val="es-ES"/>
+        </w:rPr>
+        <w:instrText xml:space="preserve"> SEQ Tabla \* ARABIC </w:instrText>
+      </w:r>
+      <w:r>
+        <w:fldChar w:fldCharType="separate"/>
+      </w:r>
+      <w:r>
+        <w:rPr>
+          <w:noProof/>
+          <w:lang w:val="es-ES"/>
+        </w:rPr>
+        <w:t>1</w:t>
+      </w:r>
+      <w:r>
+        <w:fldChar w:fldCharType="end"/>
+      </w:r>
+      <w:r>
+        <w:rPr>
+          <w:lang w:val="es-ES"/>
+        </w:rPr>
+        <w:br w:type="textWrapping" w:clear="all"/>
+      </w:r>
+      <w:r>
+        <w:rPr>
+          <w:b w:val="0"/>
+          <w:bCs/>
+          <w:i/>
+          <w:iCs w:val="0"/>
+          <w:lang w:val="es-ES"/>
+        </w:rPr>
+        <w:t>Estadísticos descriptivos de las variables cuant</w:t>
+      </w:r>
+      <w:r>
+        <w:rPr>
+          <w:b w:val="0"/>
+          <w:bCs/>
+          <w:i/>
+          <w:iCs w:val="0"/>
+          <w:lang w:val="es-ES"/>
+        </w:rPr>
+        <w:t>itativas</w:t>
+      </w:r>
+    </w:p>
+    <w:tbl>
+      <w:tblPr>
+        <w:tblW w:w="8694" w:type="dxa"/>
+        <w:jc w:val="center"/>
+        <w:tblLook w:val="04A0" w:firstRow="1" w:lastRow="0" w:firstColumn="1" w:lastColumn="0" w:noHBand="0" w:noVBand="1"/>
+      </w:tblPr>
+      <w:tblGrid>
+        <w:gridCol w:w="3029"/>
+        <w:gridCol w:w="1476"/>
+        <w:gridCol w:w="1476"/>
+        <w:gridCol w:w="1337"/>
+        <w:gridCol w:w="1376"/>
+      </w:tblGrid>
+      <w:tr>
+        <w:trPr>
+          <w:trHeight w:val="288"/>
+          <w:jc w:val="center"/>
+        </w:trPr>
+        <w:tc>
+          <w:tcPr>
+            <w:tcW w:w="3029" w:type="dxa"/>
+            <w:tcBorders>
+              <w:top w:val="single" w:sz="4" w:space="0" w:color="auto"/>
+              <w:left w:val="nil"/>
+              <w:bottom w:val="single" w:sz="4" w:space="0" w:color="auto"/>
+              <w:right w:val="nil"/>
+            </w:tcBorders>
+            <w:shd w:val="clear" w:color="auto" w:fill="auto"/>
+            <w:noWrap/>
+            <w:vAlign w:val="bottom"/>
+            <w:hideMark/>
+          </w:tcPr>
+          <w:p>
+            <w:pPr>
+              <w:jc w:val="center"/>
+              <w:rPr>
+                <w:lang w:eastAsia="en-IE"/>
+              </w:rPr>
+            </w:pPr>
+            <w:r>
+              <w:rPr>
+                <w:lang w:eastAsia="en-IE"/>
+              </w:rPr>
+              <w:t>Variable</w:t>
+            </w:r>
+          </w:p>
+        </w:tc>
+        <w:tc>
+          <w:tcPr>
+            <w:tcW w:w="1476" w:type="dxa"/>
+            <w:tcBorders>
+              <w:top w:val="single" w:sz="4" w:space="0" w:color="auto"/>
+              <w:left w:val="nil"/>
+              <w:bottom w:val="single" w:sz="4" w:space="0" w:color="auto"/>
+              <w:right w:val="nil"/>
+            </w:tcBorders>
+            <w:shd w:val="clear" w:color="auto" w:fill="auto"/>
+            <w:noWrap/>
+            <w:vAlign w:val="bottom"/>
+            <w:hideMark/>
+          </w:tcPr>
+          <w:p>
+            <w:pPr>
+              <w:jc w:val="center"/>
+              <w:rPr>
+                <w:lang w:eastAsia="en-IE"/>
+              </w:rPr>
+            </w:pPr>
+            <w:r>
+              <w:rPr>
+                <w:lang w:eastAsia="en-IE"/>
+              </w:rPr>
+              <w:t>M</w:t>
+            </w:r>
+          </w:p>
+        </w:tc>
+        <w:tc>
+          <w:tcPr>
+            <w:tcW w:w="1476" w:type="dxa"/>
+            <w:tcBorders>
+              <w:top w:val="single" w:sz="4" w:space="0" w:color="auto"/>
+              <w:left w:val="nil"/>
+              <w:bottom w:val="single" w:sz="4" w:space="0" w:color="auto"/>
+              <w:right w:val="nil"/>
+            </w:tcBorders>
+            <w:shd w:val="clear" w:color="auto" w:fill="auto"/>
+            <w:noWrap/>
+            <w:vAlign w:val="bottom"/>
+            <w:hideMark/>
+          </w:tcPr>
+          <w:p>
+            <w:pPr>
+              <w:jc w:val="center"/>
+              <w:rPr>
+                <w:lang w:eastAsia="en-IE"/>
+              </w:rPr>
+            </w:pPr>
+            <w:r>
+              <w:rPr>
+                <w:lang w:eastAsia="en-IE"/>
+              </w:rPr>
+              <w:t>SD</w:t>
+            </w:r>
+          </w:p>
+        </w:tc>
+        <w:tc>
+          <w:tcPr>
+            <w:tcW w:w="1337" w:type="dxa"/>
+            <w:tcBorders>
+              <w:top w:val="single" w:sz="4" w:space="0" w:color="auto"/>
+              <w:left w:val="nil"/>
+              <w:bottom w:val="single" w:sz="4" w:space="0" w:color="auto"/>
+              <w:right w:val="nil"/>
+            </w:tcBorders>
+            <w:shd w:val="clear" w:color="auto" w:fill="auto"/>
+            <w:noWrap/>
+            <w:vAlign w:val="bottom"/>
+            <w:hideMark/>
+          </w:tcPr>
+          <w:p>
+            <w:pPr>
+              <w:jc w:val="center"/>
+              <w:rPr>
+                <w:lang w:eastAsia="en-IE"/>
+              </w:rPr>
+            </w:pPr>
+            <w:r>
+              <w:rPr>
+                <w:lang w:eastAsia="en-IE"/>
+              </w:rPr>
+              <w:t>Min</w:t>
+            </w:r>
+          </w:p>
+        </w:tc>
+        <w:tc>
+          <w:tcPr>
+            <w:tcW w:w="1376" w:type="dxa"/>
+            <w:tcBorders>
+              <w:top w:val="single" w:sz="4" w:space="0" w:color="auto"/>
+              <w:left w:val="nil"/>
+              <w:bottom w:val="single" w:sz="4" w:space="0" w:color="auto"/>
+              <w:right w:val="nil"/>
+            </w:tcBorders>
+            <w:shd w:val="clear" w:color="auto" w:fill="auto"/>
+            <w:noWrap/>
+            <w:vAlign w:val="bottom"/>
+            <w:hideMark/>
+          </w:tcPr>
+          <w:p>
+            <w:pPr>
+              <w:jc w:val="center"/>
+              <w:rPr>
+                <w:lang w:eastAsia="en-IE"/>
+              </w:rPr>
+            </w:pPr>
+            <w:r>
+              <w:rPr>
+                <w:lang w:eastAsia="en-IE"/>
+              </w:rPr>
+              <w:t>Max</w:t>
+            </w:r>
+          </w:p>
+        </w:tc>
+      </w:tr>
+      <w:tr>
+        <w:trPr>
+          <w:trHeight w:val="288"/>
+          <w:jc w:val="center"/>
+        </w:trPr>
+        <w:tc>
+          <w:tcPr>
+            <w:tcW w:w="3029" w:type="dxa"/>
+            <w:tcBorders>
+              <w:top w:val="single" w:sz="4" w:space="0" w:color="auto"/>
+              <w:left w:val="nil"/>
+              <w:bottom w:val="nil"/>
+              <w:right w:val="nil"/>
+            </w:tcBorders>
+            <w:shd w:val="clear" w:color="auto" w:fill="auto"/>
+            <w:noWrap/>
+            <w:vAlign w:val="bottom"/>
+            <w:hideMark/>
+          </w:tcPr>
+          <w:p>
+            <w:pPr>
+              <w:rPr>
+                <w:lang w:eastAsia="en-IE"/>
+              </w:rPr>
+            </w:pPr>
+            <w:r>
+              <w:rPr>
+                <w:lang w:eastAsia="en-IE"/>
+              </w:rPr>
+              <w:t>EDAD</w:t>
+            </w:r>
+          </w:p>
+        </w:tc>
+        <w:tc>
+          <w:tcPr>
+            <w:tcW w:w="1476" w:type="dxa"/>
+            <w:tcBorders>
+              <w:top w:val="single" w:sz="4" w:space="0" w:color="auto"/>
+              <w:left w:val="nil"/>
+              <w:bottom w:val="nil"/>
+              <w:right w:val="nil"/>
+            </w:tcBorders>
+            <w:shd w:val="clear" w:color="auto" w:fill="auto"/>
+            <w:noWrap/>
+            <w:vAlign w:val="bottom"/>
+            <w:hideMark/>
+          </w:tcPr>
+          <w:p>
+            <w:pPr>
+              <w:jc w:val="right"/>
+              <w:rPr>
+                <w:lang w:eastAsia="en-IE"/>
+              </w:rPr>
+            </w:pPr>
+            <w:r>
+              <w:rPr>
+                <w:lang w:eastAsia="en-IE"/>
+              </w:rPr>
+              <w:t>50</w:t>
+            </w:r>
+            <w:r>
+              <w:rPr>
+                <w:lang w:eastAsia="en-IE"/>
+              </w:rPr>
+              <w:t>,</w:t>
+            </w:r>
+            <w:r>
+              <w:rPr>
+                <w:lang w:eastAsia="en-IE"/>
+              </w:rPr>
+              <w:t>27</w:t>
+            </w:r>
+          </w:p>
+        </w:tc>
+        <w:tc>
+          <w:tcPr>
+            <w:tcW w:w="1476" w:type="dxa"/>
+            <w:tcBorders>
+              <w:top w:val="single" w:sz="4" w:space="0" w:color="auto"/>
+              <w:left w:val="nil"/>
+              <w:bottom w:val="nil"/>
+              <w:right w:val="nil"/>
+            </w:tcBorders>
+            <w:shd w:val="clear" w:color="auto" w:fill="auto"/>
+            <w:noWrap/>
+            <w:vAlign w:val="bottom"/>
+            <w:hideMark/>
+          </w:tcPr>
+          <w:p>
+            <w:pPr>
+              <w:jc w:val="right"/>
+              <w:rPr>
+                <w:lang w:eastAsia="en-IE"/>
+              </w:rPr>
+            </w:pPr>
+            <w:r>
+              <w:rPr>
+                <w:lang w:eastAsia="en-IE"/>
+              </w:rPr>
+              <w:t>16</w:t>
+            </w:r>
+            <w:r>
+              <w:rPr>
+                <w:lang w:eastAsia="en-IE"/>
+              </w:rPr>
+              <w:t>,</w:t>
+            </w:r>
+            <w:r>
+              <w:rPr>
+                <w:lang w:eastAsia="en-IE"/>
+              </w:rPr>
+              <w:t>53</w:t>
+            </w:r>
+          </w:p>
+        </w:tc>
+        <w:tc>
+          <w:tcPr>
+            <w:tcW w:w="1337" w:type="dxa"/>
+            <w:tcBorders>
+              <w:top w:val="single" w:sz="4" w:space="0" w:color="auto"/>
+              <w:left w:val="nil"/>
+              <w:bottom w:val="nil"/>
+              <w:right w:val="nil"/>
+            </w:tcBorders>
+            <w:shd w:val="clear" w:color="auto" w:fill="auto"/>
+            <w:noWrap/>
+            <w:vAlign w:val="bottom"/>
+            <w:hideMark/>
+          </w:tcPr>
+          <w:p>
+            <w:pPr>
+              <w:jc w:val="right"/>
+              <w:rPr>
+                <w:lang w:eastAsia="en-IE"/>
+              </w:rPr>
+            </w:pPr>
+            <w:r>
+              <w:rPr>
+                <w:lang w:eastAsia="en-IE"/>
+              </w:rPr>
+              <w:t>18</w:t>
+            </w:r>
+          </w:p>
+        </w:tc>
+        <w:tc>
+          <w:tcPr>
+            <w:tcW w:w="1376" w:type="dxa"/>
+            <w:tcBorders>
+              <w:top w:val="single" w:sz="4" w:space="0" w:color="auto"/>
+              <w:left w:val="nil"/>
+              <w:bottom w:val="nil"/>
+              <w:right w:val="nil"/>
+            </w:tcBorders>
+            <w:shd w:val="clear" w:color="auto" w:fill="auto"/>
+            <w:noWrap/>
+            <w:vAlign w:val="bottom"/>
+            <w:hideMark/>
+          </w:tcPr>
+          <w:p>
+            <w:pPr>
+              <w:jc w:val="right"/>
+              <w:rPr>
+                <w:lang w:eastAsia="en-IE"/>
+              </w:rPr>
+            </w:pPr>
+            <w:r>
+              <w:rPr>
+                <w:lang w:eastAsia="en-IE"/>
+              </w:rPr>
+              <w:t>93</w:t>
+            </w:r>
+          </w:p>
+        </w:tc>
+      </w:tr>
+      <w:tr>
+        <w:trPr>
+          <w:trHeight w:val="288"/>
+          <w:jc w:val="center"/>
+        </w:trPr>
+        <w:tc>
+          <w:tcPr>
+            <w:tcW w:w="3029" w:type="dxa"/>
+            <w:tcBorders>
+              <w:top w:val="nil"/>
+              <w:left w:val="nil"/>
+              <w:right w:val="nil"/>
+            </w:tcBorders>
+            <w:shd w:val="clear" w:color="auto" w:fill="auto"/>
+            <w:noWrap/>
+            <w:vAlign w:val="bottom"/>
+            <w:hideMark/>
+          </w:tcPr>
+          <w:p>
+            <w:pPr>
+              <w:rPr>
+                <w:lang w:eastAsia="en-IE"/>
+              </w:rPr>
+            </w:pPr>
+            <w:r>
+              <w:rPr>
+                <w:lang w:eastAsia="en-IE"/>
+              </w:rPr>
+              <w:t>NIVELESTENTREV</w:t>
+            </w:r>
+          </w:p>
+        </w:tc>
+        <w:tc>
+          <w:tcPr>
+            <w:tcW w:w="1476" w:type="dxa"/>
+            <w:tcBorders>
+              <w:top w:val="nil"/>
+              <w:left w:val="nil"/>
+              <w:right w:val="nil"/>
+            </w:tcBorders>
+            <w:shd w:val="clear" w:color="auto" w:fill="auto"/>
+            <w:noWrap/>
+            <w:vAlign w:val="bottom"/>
+            <w:hideMark/>
+          </w:tcPr>
+          <w:p>
+            <w:pPr>
+              <w:jc w:val="right"/>
+              <w:rPr>
+                <w:lang w:eastAsia="en-IE"/>
+              </w:rPr>
+            </w:pPr>
+            <w:r>
+              <w:rPr>
+                <w:lang w:eastAsia="en-IE"/>
+              </w:rPr>
+              <w:t>8</w:t>
+            </w:r>
+            <w:r>
+              <w:rPr>
+                <w:lang w:eastAsia="en-IE"/>
+              </w:rPr>
+              <w:t>,</w:t>
+            </w:r>
+            <w:r>
+              <w:rPr>
+                <w:lang w:eastAsia="en-IE"/>
+              </w:rPr>
+              <w:t>09</w:t>
+            </w:r>
+          </w:p>
+        </w:tc>
+        <w:tc>
+          <w:tcPr>
+            <w:tcW w:w="1476" w:type="dxa"/>
+            <w:tcBorders>
+              <w:top w:val="nil"/>
+              <w:left w:val="nil"/>
+              <w:right w:val="nil"/>
+            </w:tcBorders>
+            <w:shd w:val="clear" w:color="auto" w:fill="auto"/>
+            <w:noWrap/>
+            <w:vAlign w:val="bottom"/>
+            <w:hideMark/>
+          </w:tcPr>
+          <w:p>
+            <w:pPr>
+              <w:jc w:val="right"/>
+              <w:rPr>
+                <w:lang w:eastAsia="en-IE"/>
+              </w:rPr>
+            </w:pPr>
+            <w:r>
+              <w:rPr>
+                <w:lang w:eastAsia="en-IE"/>
+              </w:rPr>
+              <w:t>3</w:t>
+            </w:r>
+            <w:r>
+              <w:rPr>
+                <w:lang w:eastAsia="en-IE"/>
+              </w:rPr>
+              <w:t>,</w:t>
+            </w:r>
+            <w:r>
+              <w:rPr>
+                <w:lang w:eastAsia="en-IE"/>
+              </w:rPr>
+              <w:t>39</w:t>
+            </w:r>
+          </w:p>
+        </w:tc>
+        <w:tc>
+          <w:tcPr>
+            <w:tcW w:w="1337" w:type="dxa"/>
+            <w:tcBorders>
+              <w:top w:val="nil"/>
+              <w:left w:val="nil"/>
+              <w:right w:val="nil"/>
+            </w:tcBorders>
+            <w:shd w:val="clear" w:color="auto" w:fill="auto"/>
+            <w:noWrap/>
+            <w:vAlign w:val="bottom"/>
+            <w:hideMark/>
+          </w:tcPr>
+          <w:p>
+            <w:pPr>
+              <w:jc w:val="right"/>
+              <w:rPr>
+                <w:lang w:eastAsia="en-IE"/>
+              </w:rPr>
+            </w:pPr>
+            <w:r>
+              <w:rPr>
+                <w:lang w:eastAsia="en-IE"/>
+              </w:rPr>
+              <w:t>1</w:t>
+            </w:r>
+          </w:p>
+        </w:tc>
+        <w:tc>
+          <w:tcPr>
+            <w:tcW w:w="1376" w:type="dxa"/>
+            <w:tcBorders>
+              <w:top w:val="nil"/>
+              <w:left w:val="nil"/>
+              <w:right w:val="nil"/>
+            </w:tcBorders>
+            <w:shd w:val="clear" w:color="auto" w:fill="auto"/>
+            <w:noWrap/>
+            <w:vAlign w:val="bottom"/>
+            <w:hideMark/>
+          </w:tcPr>
+          <w:p>
+            <w:pPr>
+              <w:jc w:val="right"/>
+              <w:rPr>
+                <w:lang w:eastAsia="en-IE"/>
+              </w:rPr>
+            </w:pPr>
+            <w:r>
+              <w:rPr>
+                <w:lang w:eastAsia="en-IE"/>
+              </w:rPr>
+              <w:t>15</w:t>
+            </w:r>
+          </w:p>
+        </w:tc>
+      </w:tr>
+      <w:tr>
+        <w:trPr>
+          <w:trHeight w:val="288"/>
+          <w:jc w:val="center"/>
+        </w:trPr>
+        <w:tc>
+          <w:tcPr>
+            <w:tcW w:w="3029" w:type="dxa"/>
+            <w:tcBorders>
+              <w:top w:val="nil"/>
+              <w:left w:val="nil"/>
+              <w:bottom w:val="single" w:sz="4" w:space="0" w:color="auto"/>
+              <w:right w:val="nil"/>
+            </w:tcBorders>
+            <w:shd w:val="clear" w:color="auto" w:fill="auto"/>
+            <w:noWrap/>
+            <w:vAlign w:val="bottom"/>
+            <w:hideMark/>
+          </w:tcPr>
+          <w:p>
+            <w:pPr>
+              <w:rPr>
+                <w:lang w:eastAsia="en-IE"/>
+              </w:rPr>
+            </w:pPr>
+            <w:r>
+              <w:rPr>
+                <w:lang w:eastAsia="en-IE"/>
+              </w:rPr>
+              <w:t>INGRESHOG</w:t>
+            </w:r>
+          </w:p>
+        </w:tc>
+        <w:tc>
+          <w:tcPr>
+            <w:tcW w:w="1476" w:type="dxa"/>
+            <w:tcBorders>
+              <w:top w:val="nil"/>
+              <w:left w:val="nil"/>
+              <w:bottom w:val="single" w:sz="4" w:space="0" w:color="auto"/>
+              <w:right w:val="nil"/>
+            </w:tcBorders>
+            <w:shd w:val="clear" w:color="auto" w:fill="auto"/>
+            <w:noWrap/>
+            <w:vAlign w:val="bottom"/>
+            <w:hideMark/>
+          </w:tcPr>
+          <w:p>
+            <w:pPr>
+              <w:jc w:val="right"/>
+              <w:rPr>
+                <w:lang w:eastAsia="en-IE"/>
+              </w:rPr>
+            </w:pPr>
+            <w:r>
+              <w:rPr>
+                <w:lang w:eastAsia="en-IE"/>
+              </w:rPr>
+              <w:t>3</w:t>
+            </w:r>
+            <w:r>
+              <w:rPr>
+                <w:lang w:eastAsia="en-IE"/>
+              </w:rPr>
+              <w:t>,</w:t>
+            </w:r>
+            <w:r>
+              <w:rPr>
+                <w:lang w:eastAsia="en-IE"/>
+              </w:rPr>
+              <w:t>46</w:t>
+            </w:r>
+          </w:p>
+        </w:tc>
+        <w:tc>
+          <w:tcPr>
+            <w:tcW w:w="1476" w:type="dxa"/>
+            <w:tcBorders>
+              <w:top w:val="nil"/>
+              <w:left w:val="nil"/>
+              <w:bottom w:val="single" w:sz="4" w:space="0" w:color="auto"/>
+              <w:right w:val="nil"/>
+            </w:tcBorders>
+            <w:shd w:val="clear" w:color="auto" w:fill="auto"/>
+            <w:noWrap/>
+            <w:vAlign w:val="bottom"/>
+            <w:hideMark/>
+          </w:tcPr>
+          <w:p>
+            <w:pPr>
+              <w:jc w:val="right"/>
+              <w:rPr>
+                <w:lang w:eastAsia="en-IE"/>
+              </w:rPr>
+            </w:pPr>
+            <w:r>
+              <w:rPr>
+                <w:lang w:eastAsia="en-IE"/>
+              </w:rPr>
+              <w:t>1</w:t>
+            </w:r>
+            <w:r>
+              <w:rPr>
+                <w:lang w:eastAsia="en-IE"/>
+              </w:rPr>
+              <w:t>,</w:t>
+            </w:r>
+            <w:r>
+              <w:rPr>
+                <w:lang w:eastAsia="en-IE"/>
+              </w:rPr>
+              <w:t>46</w:t>
+            </w:r>
+          </w:p>
+        </w:tc>
+        <w:tc>
+          <w:tcPr>
+            <w:tcW w:w="1337" w:type="dxa"/>
+            <w:tcBorders>
+              <w:top w:val="nil"/>
+              <w:left w:val="nil"/>
+              <w:bottom w:val="single" w:sz="4" w:space="0" w:color="auto"/>
+              <w:right w:val="nil"/>
+            </w:tcBorders>
+            <w:shd w:val="clear" w:color="auto" w:fill="auto"/>
+            <w:noWrap/>
+            <w:vAlign w:val="bottom"/>
+            <w:hideMark/>
+          </w:tcPr>
+          <w:p>
+            <w:pPr>
+              <w:jc w:val="right"/>
+              <w:rPr>
+                <w:lang w:eastAsia="en-IE"/>
+              </w:rPr>
+            </w:pPr>
+            <w:r>
+              <w:rPr>
+                <w:lang w:eastAsia="en-IE"/>
+              </w:rPr>
+              <w:t>1</w:t>
+            </w:r>
+          </w:p>
+        </w:tc>
+        <w:tc>
+          <w:tcPr>
+            <w:tcW w:w="1376" w:type="dxa"/>
+            <w:tcBorders>
+              <w:top w:val="nil"/>
+              <w:left w:val="nil"/>
+              <w:bottom w:val="single" w:sz="4" w:space="0" w:color="auto"/>
+              <w:right w:val="nil"/>
+            </w:tcBorders>
+            <w:shd w:val="clear" w:color="auto" w:fill="auto"/>
+            <w:noWrap/>
+            <w:vAlign w:val="bottom"/>
+            <w:hideMark/>
+          </w:tcPr>
+          <w:p>
+            <w:pPr>
+              <w:jc w:val="right"/>
+              <w:rPr>
+                <w:lang w:eastAsia="en-IE"/>
+              </w:rPr>
+            </w:pPr>
+            <w:r>
+              <w:rPr>
+                <w:lang w:eastAsia="en-IE"/>
+              </w:rPr>
+              <w:t>6</w:t>
+            </w:r>
+          </w:p>
+        </w:tc>
+      </w:tr>
+      <w:tr>
+        <w:trPr>
+          <w:trHeight w:val="288"/>
+          <w:jc w:val="center"/>
+        </w:trPr>
+        <w:tc>
+          <w:tcPr>
+            <w:tcW w:w="3029" w:type="dxa"/>
+            <w:tcBorders>
+              <w:top w:val="single" w:sz="4" w:space="0" w:color="auto"/>
+              <w:left w:val="nil"/>
+              <w:right w:val="nil"/>
+            </w:tcBorders>
+            <w:shd w:val="clear" w:color="auto" w:fill="auto"/>
+            <w:noWrap/>
+            <w:vAlign w:val="bottom"/>
+          </w:tcPr>
+          <w:p>
+            <w:pPr>
+              <w:rPr>
+                <w:lang w:eastAsia="en-IE"/>
+              </w:rPr>
+            </w:pPr>
+            <w:r>
+              <w:rPr>
+                <w:lang w:eastAsia="en-IE"/>
+              </w:rPr>
+              <w:t>n</w:t>
+            </w:r>
+            <w:r>
+              <w:rPr>
+                <w:lang w:eastAsia="en-IE"/>
+              </w:rPr>
+              <w:t xml:space="preserve"> = </w:t>
+            </w:r>
+            <w:r>
+              <w:rPr>
+                <w:lang w:eastAsia="en-IE"/>
+              </w:rPr>
+              <w:t>3951</w:t>
+            </w:r>
+          </w:p>
+        </w:tc>
+        <w:tc>
+          <w:tcPr>
+            <w:tcW w:w="1476" w:type="dxa"/>
+            <w:tcBorders>
+              <w:top w:val="single" w:sz="4" w:space="0" w:color="auto"/>
+              <w:left w:val="nil"/>
+              <w:right w:val="nil"/>
+            </w:tcBorders>
+            <w:shd w:val="clear" w:color="auto" w:fill="auto"/>
+            <w:noWrap/>
+            <w:vAlign w:val="bottom"/>
+          </w:tcPr>
+          <w:p>
+            <w:pPr>
+              <w:jc w:val="right"/>
+              <w:rPr>
+                <w:lang w:eastAsia="en-IE"/>
+              </w:rPr>
+            </w:pPr>
+          </w:p>
+        </w:tc>
+        <w:tc>
+          <w:tcPr>
+            <w:tcW w:w="1476" w:type="dxa"/>
+            <w:tcBorders>
+              <w:top w:val="single" w:sz="4" w:space="0" w:color="auto"/>
+              <w:left w:val="nil"/>
+              <w:right w:val="nil"/>
+            </w:tcBorders>
+            <w:shd w:val="clear" w:color="auto" w:fill="auto"/>
+            <w:noWrap/>
+            <w:vAlign w:val="bottom"/>
+          </w:tcPr>
+          <w:p>
+            <w:pPr>
+              <w:jc w:val="right"/>
+              <w:rPr>
+                <w:lang w:eastAsia="en-IE"/>
+              </w:rPr>
+            </w:pPr>
+          </w:p>
+        </w:tc>
+        <w:tc>
+          <w:tcPr>
+            <w:tcW w:w="1337" w:type="dxa"/>
+            <w:tcBorders>
+              <w:top w:val="single" w:sz="4" w:space="0" w:color="auto"/>
+              <w:left w:val="nil"/>
+              <w:right w:val="nil"/>
+            </w:tcBorders>
+            <w:shd w:val="clear" w:color="auto" w:fill="auto"/>
+            <w:noWrap/>
+            <w:vAlign w:val="bottom"/>
+          </w:tcPr>
+          <w:p>
+            <w:pPr>
+              <w:jc w:val="right"/>
+              <w:rPr>
+                <w:lang w:eastAsia="en-IE"/>
+              </w:rPr>
+            </w:pPr>
+          </w:p>
+        </w:tc>
+        <w:tc>
+          <w:tcPr>
+            <w:tcW w:w="1376" w:type="dxa"/>
+            <w:tcBorders>
+              <w:top w:val="single" w:sz="4" w:space="0" w:color="auto"/>
+              <w:left w:val="nil"/>
+              <w:right w:val="nil"/>
+            </w:tcBorders>
+            <w:shd w:val="clear" w:color="auto" w:fill="auto"/>
+            <w:noWrap/>
+            <w:vAlign w:val="bottom"/>
+          </w:tcPr>
+          <w:p>
+            <w:pPr>
+              <w:jc w:val="right"/>
+              <w:rPr>
+                <w:lang w:eastAsia="en-IE"/>
+              </w:rPr>
+            </w:pPr>
+          </w:p>
+        </w:tc>
+      </w:tr>
+      <w:tr>
+        <w:trPr>
+          <w:trHeight w:val="288"/>
+          <w:jc w:val="center"/>
+        </w:trPr>
+        <w:tc>
+          <w:tcPr>
+            <w:tcW w:w="3029" w:type="dxa"/>
+            <w:tcBorders>
+              <w:left w:val="nil"/>
+              <w:right w:val="nil"/>
+            </w:tcBorders>
+            <w:shd w:val="clear" w:color="auto" w:fill="auto"/>
+            <w:noWrap/>
+            <w:vAlign w:val="bottom"/>
+          </w:tcPr>
+          <w:p>
+            <w:pPr>
+              <w:rPr>
+                <w:lang w:eastAsia="en-IE"/>
+              </w:rPr>
+            </w:pPr>
+          </w:p>
+        </w:tc>
+        <w:tc>
+          <w:tcPr>
+            <w:tcW w:w="1476" w:type="dxa"/>
+            <w:tcBorders>
+              <w:left w:val="nil"/>
+              <w:right w:val="nil"/>
+            </w:tcBorders>
+            <w:shd w:val="clear" w:color="auto" w:fill="auto"/>
+            <w:noWrap/>
+            <w:vAlign w:val="bottom"/>
+          </w:tcPr>
+          <w:p>
+            <w:pPr>
+              <w:jc w:val="right"/>
+              <w:rPr>
+                <w:lang w:eastAsia="en-IE"/>
+              </w:rPr>
+            </w:pPr>
+          </w:p>
+        </w:tc>
+        <w:tc>
+          <w:tcPr>
+            <w:tcW w:w="1476" w:type="dxa"/>
+            <w:tcBorders>
+              <w:left w:val="nil"/>
+              <w:right w:val="nil"/>
+            </w:tcBorders>
+            <w:shd w:val="clear" w:color="auto" w:fill="auto"/>
+            <w:noWrap/>
+            <w:vAlign w:val="bottom"/>
+          </w:tcPr>
+          <w:p>
+            <w:pPr>
+              <w:jc w:val="right"/>
+              <w:rPr>
+                <w:lang w:eastAsia="en-IE"/>
+              </w:rPr>
+            </w:pPr>
+          </w:p>
+        </w:tc>
+        <w:tc>
+          <w:tcPr>
+            <w:tcW w:w="1337" w:type="dxa"/>
+            <w:tcBorders>
+              <w:left w:val="nil"/>
+              <w:right w:val="nil"/>
+            </w:tcBorders>
+            <w:shd w:val="clear" w:color="auto" w:fill="auto"/>
+            <w:noWrap/>
+            <w:vAlign w:val="bottom"/>
+          </w:tcPr>
+          <w:p>
+            <w:pPr>
+              <w:jc w:val="right"/>
+              <w:rPr>
+                <w:lang w:eastAsia="en-IE"/>
+              </w:rPr>
+            </w:pPr>
+          </w:p>
+        </w:tc>
+        <w:tc>
+          <w:tcPr>
+            <w:tcW w:w="1376" w:type="dxa"/>
+            <w:tcBorders>
+              <w:left w:val="nil"/>
+              <w:right w:val="nil"/>
+            </w:tcBorders>
+            <w:shd w:val="clear" w:color="auto" w:fill="auto"/>
+            <w:noWrap/>
+            <w:vAlign w:val="bottom"/>
+          </w:tcPr>
+          <w:p>
+            <w:pPr>
+              <w:jc w:val="right"/>
+              <w:rPr>
+                <w:lang w:eastAsia="en-IE"/>
+              </w:rPr>
+            </w:pPr>
+          </w:p>
+        </w:tc>
+      </w:tr>
+    </w:tbl>
+    <w:p>
+      <w:pPr>
+        <w:rPr>
+          <w:lang w:val="en-US"/>
+        </w:rPr>
+      </w:pPr>
+      <w:proofErr w:type="spellStart"/>
+      <w:r>
+        <w:rPr>
+          <w:lang w:val="en-US"/>
+        </w:rPr>
+        <w:t>Texto</w:t>
+      </w:r>
+      <w:proofErr w:type="spellEnd"/>
+    </w:p>
+    <w:p>
+      <w:pPr>
+        <w:pStyle w:val="Caption"/>
+        <w:keepNext/>
+        <w:rPr>
+          <w:lang w:val="es-ES"/>
+        </w:rPr>
+      </w:pPr>
+      <w:r>
+        <w:rPr>
+          <w:lang w:val="es-ES"/>
+        </w:rPr>
+        <w:t xml:space="preserve">Tabla </w:t>
+      </w:r>
+      <w:r>
+        <w:fldChar w:fldCharType="begin"/>
+      </w:r>
+      <w:r>
+        <w:rPr>
+          <w:lang w:val="es-ES"/>
+        </w:rPr>
+        <w:instrText xml:space="preserve"> SEQ Tabla \* ARABIC </w:instrText>
+      </w:r>
+      <w:r>
+        <w:fldChar w:fldCharType="separate"/>
+      </w:r>
+      <w:r>
+        <w:rPr>
+          <w:noProof/>
+          <w:lang w:val="es-ES"/>
+        </w:rPr>
+        <w:t>2</w:t>
+      </w:r>
+      <w:r>
+        <w:fldChar w:fldCharType="end"/>
+      </w:r>
+      <w:r>
+        <w:rPr>
+          <w:lang w:val="es-ES"/>
+        </w:rPr>
+        <w:br w:type="textWrapping" w:clear="all"/>
+      </w:r>
+      <w:r>
+        <w:rPr>
+          <w:b w:val="0"/>
+          <w:bCs/>
+          <w:i/>
+          <w:iCs w:val="0"/>
+          <w:lang w:val="es-ES"/>
+        </w:rPr>
+        <w:t>Estadísticos descriptivos de las variables dicotómicas</w:t>
+      </w:r>
+    </w:p>
+    <w:tbl>
+      <w:tblPr>
+        <w:tblW w:w="8640" w:type="dxa"/>
+        <w:jc w:val="center"/>
+        <w:tblLook w:val="04A0" w:firstRow="1" w:lastRow="0" w:firstColumn="1" w:lastColumn="0" w:noHBand="0" w:noVBand="1"/>
+      </w:tblPr>
+      <w:tblGrid>
+        <w:gridCol w:w="2489"/>
+        <w:gridCol w:w="2104"/>
+        <w:gridCol w:w="1703"/>
+        <w:gridCol w:w="2344"/>
+      </w:tblGrid>
+      <w:tr>
+        <w:trPr>
+          <w:trHeight w:val="288"/>
+          <w:jc w:val="center"/>
+        </w:trPr>
+        <w:tc>
+          <w:tcPr>
+            <w:tcW w:w="2489" w:type="dxa"/>
+            <w:tcBorders>
+              <w:top w:val="single" w:sz="4" w:space="0" w:color="auto"/>
+              <w:left w:val="nil"/>
+              <w:bottom w:val="single" w:sz="4" w:space="0" w:color="auto"/>
+              <w:right w:val="nil"/>
+            </w:tcBorders>
+            <w:shd w:val="clear" w:color="auto" w:fill="auto"/>
+            <w:noWrap/>
+            <w:vAlign w:val="bottom"/>
+            <w:hideMark/>
+          </w:tcPr>
+          <w:p>
+            <w:pPr>
+              <w:jc w:val="center"/>
+              <w:rPr>
+                <w:lang w:eastAsia="en-IE"/>
+              </w:rPr>
+            </w:pPr>
+            <w:r>
+              <w:rPr>
+                <w:lang w:eastAsia="en-IE"/>
+              </w:rPr>
+              <w:t>Variable</w:t>
+            </w:r>
+          </w:p>
+        </w:tc>
+        <w:tc>
+          <w:tcPr>
+            <w:tcW w:w="2104" w:type="dxa"/>
+            <w:tcBorders>
+              <w:top w:val="single" w:sz="4" w:space="0" w:color="auto"/>
+              <w:left w:val="nil"/>
+              <w:bottom w:val="single" w:sz="4" w:space="0" w:color="auto"/>
+              <w:right w:val="nil"/>
+            </w:tcBorders>
+            <w:shd w:val="clear" w:color="auto" w:fill="auto"/>
+            <w:noWrap/>
+            <w:vAlign w:val="bottom"/>
+            <w:hideMark/>
+          </w:tcPr>
+          <w:p>
+            <w:pPr>
+              <w:jc w:val="center"/>
+              <w:rPr>
+                <w:lang w:eastAsia="en-IE"/>
+              </w:rPr>
+            </w:pPr>
+            <w:r>
+              <w:rPr>
+                <w:lang w:eastAsia="en-IE"/>
+              </w:rPr>
+              <w:t>Valores</w:t>
+            </w:r>
+          </w:p>
+        </w:tc>
+        <w:tc>
+          <w:tcPr>
+            <w:tcW w:w="1703" w:type="dxa"/>
+            <w:tcBorders>
+              <w:top w:val="single" w:sz="4" w:space="0" w:color="auto"/>
+              <w:left w:val="nil"/>
+              <w:bottom w:val="single" w:sz="4" w:space="0" w:color="auto"/>
+              <w:right w:val="nil"/>
+            </w:tcBorders>
+            <w:shd w:val="clear" w:color="auto" w:fill="auto"/>
+            <w:noWrap/>
+            <w:vAlign w:val="bottom"/>
+            <w:hideMark/>
+          </w:tcPr>
+          <w:p>
+            <w:pPr>
+              <w:jc w:val="center"/>
+              <w:rPr>
+                <w:lang w:eastAsia="en-IE"/>
+              </w:rPr>
+            </w:pPr>
+            <w:r>
+              <w:rPr>
+                <w:lang w:eastAsia="en-IE"/>
+              </w:rPr>
+              <w:t>n</w:t>
+            </w:r>
+          </w:p>
+        </w:tc>
+        <w:tc>
+          <w:tcPr>
+            <w:tcW w:w="2344" w:type="dxa"/>
+            <w:tcBorders>
+              <w:top w:val="single" w:sz="4" w:space="0" w:color="auto"/>
+              <w:left w:val="nil"/>
+              <w:bottom w:val="single" w:sz="4" w:space="0" w:color="auto"/>
+              <w:right w:val="nil"/>
+            </w:tcBorders>
+            <w:shd w:val="clear" w:color="auto" w:fill="auto"/>
+            <w:noWrap/>
+            <w:vAlign w:val="bottom"/>
+            <w:hideMark/>
+          </w:tcPr>
+          <w:p>
+            <w:pPr>
+              <w:jc w:val="center"/>
+              <w:rPr>
+                <w:lang w:eastAsia="en-IE"/>
+              </w:rPr>
+            </w:pPr>
+            <w:proofErr w:type="spellStart"/>
+            <w:r>
+              <w:rPr>
+                <w:lang w:eastAsia="en-IE"/>
+              </w:rPr>
+              <w:t>Porcentaje</w:t>
+            </w:r>
+            <w:proofErr w:type="spellEnd"/>
+          </w:p>
+        </w:tc>
+      </w:tr>
+      <w:tr>
+        <w:trPr>
+          <w:trHeight w:val="288"/>
+          <w:jc w:val="center"/>
+        </w:trPr>
+        <w:tc>
+          <w:tcPr>
+            <w:tcW w:w="2489" w:type="dxa"/>
+            <w:tcBorders>
+              <w:top w:val="single" w:sz="4" w:space="0" w:color="auto"/>
+              <w:left w:val="nil"/>
+              <w:bottom w:val="nil"/>
+              <w:right w:val="nil"/>
+            </w:tcBorders>
+            <w:shd w:val="clear" w:color="auto" w:fill="auto"/>
+            <w:noWrap/>
+            <w:vAlign w:val="bottom"/>
+            <w:hideMark/>
+          </w:tcPr>
+          <w:p>
+            <w:pPr>
+              <w:rPr>
+                <w:lang w:eastAsia="en-IE"/>
+              </w:rPr>
+            </w:pPr>
+            <w:r>
+              <w:rPr>
+                <w:lang w:eastAsia="en-IE"/>
+              </w:rPr>
+              <w:t>SEXO</w:t>
+            </w:r>
+          </w:p>
+        </w:tc>
+        <w:tc>
+          <w:tcPr>
+            <w:tcW w:w="2104" w:type="dxa"/>
+            <w:tcBorders>
+              <w:top w:val="single" w:sz="4" w:space="0" w:color="auto"/>
+              <w:left w:val="nil"/>
+              <w:bottom w:val="nil"/>
+              <w:right w:val="nil"/>
+            </w:tcBorders>
+            <w:shd w:val="clear" w:color="auto" w:fill="auto"/>
+            <w:noWrap/>
+            <w:vAlign w:val="bottom"/>
+            <w:hideMark/>
+          </w:tcPr>
+          <w:p>
+            <w:pPr>
+              <w:rPr>
+                <w:lang w:eastAsia="en-IE"/>
+              </w:rPr>
+            </w:pPr>
+            <w:proofErr w:type="spellStart"/>
+            <w:r>
+              <w:rPr>
+                <w:lang w:eastAsia="en-IE"/>
+              </w:rPr>
+              <w:t>Mujer</w:t>
+            </w:r>
+            <w:proofErr w:type="spellEnd"/>
+          </w:p>
+        </w:tc>
+        <w:tc>
+          <w:tcPr>
+            <w:tcW w:w="1703" w:type="dxa"/>
+            <w:tcBorders>
+              <w:top w:val="single" w:sz="4" w:space="0" w:color="auto"/>
+              <w:left w:val="nil"/>
+              <w:bottom w:val="nil"/>
+              <w:right w:val="nil"/>
+            </w:tcBorders>
+            <w:shd w:val="clear" w:color="auto" w:fill="auto"/>
+            <w:noWrap/>
+            <w:vAlign w:val="bottom"/>
+            <w:hideMark/>
+          </w:tcPr>
+          <w:p>
+            <w:pPr>
+              <w:jc w:val="right"/>
+              <w:rPr>
+                <w:lang w:eastAsia="en-IE"/>
+              </w:rPr>
+            </w:pPr>
+            <w:r>
+              <w:rPr>
+                <w:lang w:eastAsia="en-IE"/>
+              </w:rPr>
+              <w:t>1921</w:t>
+            </w:r>
+          </w:p>
+        </w:tc>
+        <w:tc>
+          <w:tcPr>
+            <w:tcW w:w="2344" w:type="dxa"/>
+            <w:tcBorders>
+              <w:top w:val="single" w:sz="4" w:space="0" w:color="auto"/>
+              <w:left w:val="nil"/>
+              <w:bottom w:val="nil"/>
+              <w:right w:val="nil"/>
+            </w:tcBorders>
+            <w:shd w:val="clear" w:color="auto" w:fill="auto"/>
+            <w:noWrap/>
+            <w:vAlign w:val="bottom"/>
+            <w:hideMark/>
+          </w:tcPr>
+          <w:p>
+            <w:pPr>
+              <w:jc w:val="right"/>
+              <w:rPr>
+                <w:lang w:eastAsia="en-IE"/>
+              </w:rPr>
+            </w:pPr>
+            <w:r>
+              <w:rPr>
+                <w:lang w:eastAsia="en-IE"/>
+              </w:rPr>
+              <w:t>48</w:t>
+            </w:r>
+            <w:r>
+              <w:rPr>
+                <w:lang w:eastAsia="en-IE"/>
+              </w:rPr>
+              <w:t>,</w:t>
+            </w:r>
+            <w:r>
+              <w:rPr>
+                <w:lang w:eastAsia="en-IE"/>
+              </w:rPr>
+              <w:t>62</w:t>
+            </w:r>
+          </w:p>
+        </w:tc>
+      </w:tr>
+      <w:tr>
+        <w:trPr>
+          <w:trHeight w:val="288"/>
+          <w:jc w:val="center"/>
+        </w:trPr>
+        <w:tc>
+          <w:tcPr>
+            <w:tcW w:w="2489" w:type="dxa"/>
+            <w:tcBorders>
+              <w:top w:val="nil"/>
+              <w:left w:val="nil"/>
+              <w:bottom w:val="nil"/>
+              <w:right w:val="nil"/>
+            </w:tcBorders>
+            <w:shd w:val="clear" w:color="auto" w:fill="auto"/>
+            <w:noWrap/>
+            <w:vAlign w:val="bottom"/>
+            <w:hideMark/>
+          </w:tcPr>
+          <w:p>
+            <w:pPr>
+              <w:rPr>
+                <w:lang w:eastAsia="en-IE"/>
+              </w:rPr>
+            </w:pPr>
+          </w:p>
+        </w:tc>
+        <w:tc>
+          <w:tcPr>
+            <w:tcW w:w="2104" w:type="dxa"/>
+            <w:tcBorders>
+              <w:top w:val="nil"/>
+              <w:left w:val="nil"/>
+              <w:bottom w:val="nil"/>
+              <w:right w:val="nil"/>
+            </w:tcBorders>
+            <w:shd w:val="clear" w:color="auto" w:fill="auto"/>
+            <w:noWrap/>
+            <w:vAlign w:val="bottom"/>
+            <w:hideMark/>
+          </w:tcPr>
+          <w:p>
+            <w:pPr>
+              <w:rPr>
+                <w:lang w:eastAsia="en-IE"/>
+              </w:rPr>
+            </w:pPr>
+            <w:r>
+              <w:rPr>
+                <w:lang w:eastAsia="en-IE"/>
+              </w:rPr>
+              <w:t>Hombre</w:t>
+            </w:r>
+          </w:p>
+        </w:tc>
+        <w:tc>
+          <w:tcPr>
+            <w:tcW w:w="1703" w:type="dxa"/>
+            <w:tcBorders>
+              <w:top w:val="nil"/>
+              <w:left w:val="nil"/>
+              <w:bottom w:val="nil"/>
+              <w:right w:val="nil"/>
+            </w:tcBorders>
+            <w:shd w:val="clear" w:color="auto" w:fill="auto"/>
+            <w:noWrap/>
+            <w:vAlign w:val="bottom"/>
+            <w:hideMark/>
+          </w:tcPr>
+          <w:p>
+            <w:pPr>
+              <w:jc w:val="right"/>
+              <w:rPr>
+                <w:lang w:eastAsia="en-IE"/>
+              </w:rPr>
+            </w:pPr>
+            <w:r>
+              <w:rPr>
+                <w:lang w:eastAsia="en-IE"/>
+              </w:rPr>
+              <w:t>2030</w:t>
+            </w:r>
+          </w:p>
+        </w:tc>
+        <w:tc>
+          <w:tcPr>
+            <w:tcW w:w="2344" w:type="dxa"/>
+            <w:tcBorders>
+              <w:top w:val="nil"/>
+              <w:left w:val="nil"/>
+              <w:bottom w:val="nil"/>
+              <w:right w:val="nil"/>
+            </w:tcBorders>
+            <w:shd w:val="clear" w:color="auto" w:fill="auto"/>
+            <w:noWrap/>
+            <w:vAlign w:val="bottom"/>
+            <w:hideMark/>
+          </w:tcPr>
+          <w:p>
+            <w:pPr>
+              <w:jc w:val="right"/>
+              <w:rPr>
+                <w:lang w:eastAsia="en-IE"/>
+              </w:rPr>
+            </w:pPr>
+            <w:r>
+              <w:rPr>
+                <w:lang w:eastAsia="en-IE"/>
+              </w:rPr>
+              <w:t>51</w:t>
+            </w:r>
+            <w:r>
+              <w:rPr>
+                <w:lang w:eastAsia="en-IE"/>
+              </w:rPr>
+              <w:t>,</w:t>
+            </w:r>
+            <w:r>
+              <w:rPr>
+                <w:lang w:eastAsia="en-IE"/>
+              </w:rPr>
+              <w:t>38</w:t>
+            </w:r>
+          </w:p>
+        </w:tc>
+      </w:tr>
+      <w:tr>
+        <w:trPr>
+          <w:trHeight w:val="288"/>
+          <w:jc w:val="center"/>
+        </w:trPr>
+        <w:tc>
+          <w:tcPr>
+            <w:tcW w:w="2489" w:type="dxa"/>
+            <w:tcBorders>
+              <w:top w:val="nil"/>
+              <w:left w:val="nil"/>
+              <w:right w:val="nil"/>
+            </w:tcBorders>
+            <w:shd w:val="clear" w:color="auto" w:fill="auto"/>
+            <w:noWrap/>
+            <w:vAlign w:val="bottom"/>
+            <w:hideMark/>
+          </w:tcPr>
+          <w:p>
+            <w:pPr>
+              <w:rPr>
+                <w:lang w:eastAsia="en-IE"/>
+              </w:rPr>
+            </w:pPr>
+            <w:r>
+              <w:rPr>
+                <w:lang w:eastAsia="en-IE"/>
+              </w:rPr>
+              <w:t>RELIGION</w:t>
+            </w:r>
+          </w:p>
+        </w:tc>
+        <w:tc>
+          <w:tcPr>
+            <w:tcW w:w="2104" w:type="dxa"/>
+            <w:tcBorders>
+              <w:top w:val="nil"/>
+              <w:left w:val="nil"/>
+              <w:right w:val="nil"/>
+            </w:tcBorders>
+            <w:shd w:val="clear" w:color="auto" w:fill="auto"/>
+            <w:noWrap/>
+            <w:vAlign w:val="bottom"/>
+            <w:hideMark/>
+          </w:tcPr>
+          <w:p>
+            <w:pPr>
+              <w:rPr>
+                <w:lang w:eastAsia="en-IE"/>
+              </w:rPr>
+            </w:pPr>
+            <w:r>
+              <w:rPr>
+                <w:lang w:eastAsia="en-IE"/>
+              </w:rPr>
+              <w:t xml:space="preserve">No </w:t>
+            </w:r>
+            <w:proofErr w:type="spellStart"/>
+            <w:r>
+              <w:rPr>
+                <w:lang w:eastAsia="en-IE"/>
+              </w:rPr>
+              <w:t>cat</w:t>
+            </w:r>
+            <w:r>
+              <w:rPr>
+                <w:lang w:eastAsia="en-IE"/>
+              </w:rPr>
+              <w:t>ó</w:t>
+            </w:r>
+            <w:r>
+              <w:rPr>
+                <w:lang w:eastAsia="en-IE"/>
+              </w:rPr>
+              <w:t>lico</w:t>
+            </w:r>
+            <w:proofErr w:type="spellEnd"/>
+          </w:p>
+        </w:tc>
+        <w:tc>
+          <w:tcPr>
+            <w:tcW w:w="1703" w:type="dxa"/>
+            <w:tcBorders>
+              <w:top w:val="nil"/>
+              <w:left w:val="nil"/>
+              <w:right w:val="nil"/>
+            </w:tcBorders>
+            <w:shd w:val="clear" w:color="auto" w:fill="auto"/>
+            <w:noWrap/>
+            <w:vAlign w:val="bottom"/>
+            <w:hideMark/>
+          </w:tcPr>
+          <w:p>
+            <w:pPr>
+              <w:jc w:val="right"/>
+              <w:rPr>
+                <w:lang w:eastAsia="en-IE"/>
+              </w:rPr>
+            </w:pPr>
+            <w:r>
+              <w:rPr>
+                <w:lang w:eastAsia="en-IE"/>
+              </w:rPr>
+              <w:t>1909</w:t>
+            </w:r>
+          </w:p>
+        </w:tc>
+        <w:tc>
+          <w:tcPr>
+            <w:tcW w:w="2344" w:type="dxa"/>
+            <w:tcBorders>
+              <w:top w:val="nil"/>
+              <w:left w:val="nil"/>
+              <w:right w:val="nil"/>
+            </w:tcBorders>
+            <w:shd w:val="clear" w:color="auto" w:fill="auto"/>
+            <w:noWrap/>
+            <w:vAlign w:val="bottom"/>
+            <w:hideMark/>
+          </w:tcPr>
+          <w:p>
+            <w:pPr>
+              <w:jc w:val="right"/>
+              <w:rPr>
+                <w:lang w:eastAsia="en-IE"/>
+              </w:rPr>
+            </w:pPr>
+            <w:r>
+              <w:rPr>
+                <w:lang w:eastAsia="en-IE"/>
+              </w:rPr>
+              <w:t>48</w:t>
+            </w:r>
+            <w:r>
+              <w:rPr>
+                <w:lang w:eastAsia="en-IE"/>
+              </w:rPr>
+              <w:t>,</w:t>
+            </w:r>
+            <w:r>
+              <w:rPr>
+                <w:lang w:eastAsia="en-IE"/>
+              </w:rPr>
+              <w:t>32</w:t>
+            </w:r>
+          </w:p>
+        </w:tc>
+      </w:tr>
+      <w:tr>
+        <w:trPr>
+          <w:trHeight w:val="288"/>
+          <w:jc w:val="center"/>
+        </w:trPr>
+        <w:tc>
+          <w:tcPr>
+            <w:tcW w:w="2489" w:type="dxa"/>
+            <w:tcBorders>
+              <w:top w:val="nil"/>
+              <w:left w:val="nil"/>
+              <w:bottom w:val="single" w:sz="4" w:space="0" w:color="auto"/>
+              <w:right w:val="nil"/>
+            </w:tcBorders>
+            <w:shd w:val="clear" w:color="auto" w:fill="auto"/>
+            <w:noWrap/>
+            <w:vAlign w:val="bottom"/>
+            <w:hideMark/>
+          </w:tcPr>
+          <w:p>
+            <w:pPr>
+              <w:rPr>
+                <w:lang w:eastAsia="en-IE"/>
+              </w:rPr>
+            </w:pPr>
+          </w:p>
+        </w:tc>
+        <w:tc>
+          <w:tcPr>
+            <w:tcW w:w="2104" w:type="dxa"/>
+            <w:tcBorders>
+              <w:top w:val="nil"/>
+              <w:left w:val="nil"/>
+              <w:bottom w:val="single" w:sz="4" w:space="0" w:color="auto"/>
+              <w:right w:val="nil"/>
+            </w:tcBorders>
+            <w:shd w:val="clear" w:color="auto" w:fill="auto"/>
+            <w:noWrap/>
+            <w:vAlign w:val="bottom"/>
+            <w:hideMark/>
+          </w:tcPr>
+          <w:p>
+            <w:pPr>
+              <w:rPr>
+                <w:lang w:eastAsia="en-IE"/>
+              </w:rPr>
+            </w:pPr>
+            <w:proofErr w:type="spellStart"/>
+            <w:r>
+              <w:rPr>
+                <w:lang w:eastAsia="en-IE"/>
+              </w:rPr>
+              <w:t>Cat</w:t>
+            </w:r>
+            <w:r>
+              <w:rPr>
+                <w:lang w:eastAsia="en-IE"/>
+              </w:rPr>
+              <w:t>ó</w:t>
+            </w:r>
+            <w:r>
+              <w:rPr>
+                <w:lang w:eastAsia="en-IE"/>
+              </w:rPr>
+              <w:t>lico</w:t>
+            </w:r>
+            <w:proofErr w:type="spellEnd"/>
+          </w:p>
+        </w:tc>
+        <w:tc>
+          <w:tcPr>
+            <w:tcW w:w="1703" w:type="dxa"/>
+            <w:tcBorders>
+              <w:top w:val="nil"/>
+              <w:left w:val="nil"/>
+              <w:bottom w:val="single" w:sz="4" w:space="0" w:color="auto"/>
+              <w:right w:val="nil"/>
+            </w:tcBorders>
+            <w:shd w:val="clear" w:color="auto" w:fill="auto"/>
+            <w:noWrap/>
+            <w:vAlign w:val="bottom"/>
+            <w:hideMark/>
+          </w:tcPr>
+          <w:p>
+            <w:pPr>
+              <w:jc w:val="right"/>
+              <w:rPr>
+                <w:lang w:eastAsia="en-IE"/>
+              </w:rPr>
+            </w:pPr>
+            <w:r>
+              <w:rPr>
+                <w:lang w:eastAsia="en-IE"/>
+              </w:rPr>
+              <w:t>2042</w:t>
+            </w:r>
+          </w:p>
+        </w:tc>
+        <w:tc>
+          <w:tcPr>
+            <w:tcW w:w="2344" w:type="dxa"/>
+            <w:tcBorders>
+              <w:top w:val="nil"/>
+              <w:left w:val="nil"/>
+              <w:bottom w:val="single" w:sz="4" w:space="0" w:color="auto"/>
+              <w:right w:val="nil"/>
+            </w:tcBorders>
+            <w:shd w:val="clear" w:color="auto" w:fill="auto"/>
+            <w:noWrap/>
+            <w:vAlign w:val="bottom"/>
+            <w:hideMark/>
+          </w:tcPr>
+          <w:p>
+            <w:pPr>
+              <w:jc w:val="right"/>
+              <w:rPr>
+                <w:lang w:eastAsia="en-IE"/>
+              </w:rPr>
+            </w:pPr>
+            <w:r>
+              <w:rPr>
+                <w:lang w:eastAsia="en-IE"/>
+              </w:rPr>
+              <w:t>51</w:t>
+            </w:r>
+            <w:r>
+              <w:rPr>
+                <w:lang w:eastAsia="en-IE"/>
+              </w:rPr>
+              <w:t>,</w:t>
+            </w:r>
+            <w:r>
+              <w:rPr>
+                <w:lang w:eastAsia="en-IE"/>
+              </w:rPr>
+              <w:t>68</w:t>
+            </w:r>
+          </w:p>
+        </w:tc>
+      </w:tr>
+      <w:tr>
+        <w:trPr>
+          <w:trHeight w:val="288"/>
+          <w:jc w:val="center"/>
+        </w:trPr>
+        <w:tc>
+          <w:tcPr>
+            <w:tcW w:w="2489" w:type="dxa"/>
+            <w:tcBorders>
+              <w:top w:val="single" w:sz="4" w:space="0" w:color="auto"/>
+              <w:left w:val="nil"/>
+              <w:right w:val="nil"/>
+            </w:tcBorders>
+            <w:shd w:val="clear" w:color="auto" w:fill="auto"/>
+            <w:noWrap/>
+            <w:vAlign w:val="bottom"/>
+          </w:tcPr>
+          <w:p>
+            <w:pPr>
+              <w:rPr>
+                <w:lang w:eastAsia="en-IE"/>
+              </w:rPr>
+            </w:pPr>
+            <w:r>
+              <w:rPr>
+                <w:lang w:eastAsia="en-IE"/>
+              </w:rPr>
+              <w:t>n = 3951</w:t>
+            </w:r>
+          </w:p>
+        </w:tc>
+        <w:tc>
+          <w:tcPr>
+            <w:tcW w:w="2104" w:type="dxa"/>
+            <w:tcBorders>
+              <w:top w:val="single" w:sz="4" w:space="0" w:color="auto"/>
+              <w:left w:val="nil"/>
+              <w:right w:val="nil"/>
+            </w:tcBorders>
+            <w:shd w:val="clear" w:color="auto" w:fill="auto"/>
+            <w:noWrap/>
+            <w:vAlign w:val="bottom"/>
+          </w:tcPr>
+          <w:p>
+            <w:pPr>
+              <w:rPr>
+                <w:lang w:eastAsia="en-IE"/>
+              </w:rPr>
+            </w:pPr>
+          </w:p>
+        </w:tc>
+        <w:tc>
+          <w:tcPr>
+            <w:tcW w:w="1703" w:type="dxa"/>
+            <w:tcBorders>
+              <w:top w:val="single" w:sz="4" w:space="0" w:color="auto"/>
+              <w:left w:val="nil"/>
+              <w:right w:val="nil"/>
+            </w:tcBorders>
+            <w:shd w:val="clear" w:color="auto" w:fill="auto"/>
+            <w:noWrap/>
+            <w:vAlign w:val="bottom"/>
+          </w:tcPr>
+          <w:p>
+            <w:pPr>
+              <w:rPr>
+                <w:lang w:eastAsia="en-IE"/>
+              </w:rPr>
+            </w:pPr>
+          </w:p>
+        </w:tc>
+        <w:tc>
+          <w:tcPr>
+            <w:tcW w:w="2344" w:type="dxa"/>
+            <w:tcBorders>
+              <w:top w:val="single" w:sz="4" w:space="0" w:color="auto"/>
+              <w:left w:val="nil"/>
+              <w:right w:val="nil"/>
+            </w:tcBorders>
+            <w:shd w:val="clear" w:color="auto" w:fill="auto"/>
+            <w:noWrap/>
+            <w:vAlign w:val="bottom"/>
+          </w:tcPr>
+          <w:p>
+            <w:pPr>
+              <w:rPr>
+                <w:lang w:eastAsia="en-IE"/>
+              </w:rPr>
+            </w:pPr>
+          </w:p>
+        </w:tc>
+      </w:tr>
+      <w:tr>
+        <w:trPr>
+          <w:trHeight w:val="288"/>
+          <w:jc w:val="center"/>
+        </w:trPr>
+        <w:tc>
+          <w:tcPr>
+            <w:tcW w:w="2489" w:type="dxa"/>
+            <w:tcBorders>
+              <w:left w:val="nil"/>
+              <w:bottom w:val="nil"/>
+              <w:right w:val="nil"/>
+            </w:tcBorders>
+            <w:shd w:val="clear" w:color="auto" w:fill="auto"/>
+            <w:noWrap/>
+            <w:vAlign w:val="bottom"/>
+          </w:tcPr>
+          <w:p>
+            <w:pPr>
+              <w:rPr>
+                <w:lang w:eastAsia="en-IE"/>
+              </w:rPr>
+            </w:pPr>
+          </w:p>
+        </w:tc>
+        <w:tc>
+          <w:tcPr>
+            <w:tcW w:w="2104" w:type="dxa"/>
+            <w:tcBorders>
+              <w:left w:val="nil"/>
+              <w:bottom w:val="nil"/>
+              <w:right w:val="nil"/>
+            </w:tcBorders>
+            <w:shd w:val="clear" w:color="auto" w:fill="auto"/>
+            <w:noWrap/>
+            <w:vAlign w:val="bottom"/>
+          </w:tcPr>
+          <w:p>
+            <w:pPr>
+              <w:rPr>
+                <w:lang w:eastAsia="en-IE"/>
+              </w:rPr>
+            </w:pPr>
+          </w:p>
+        </w:tc>
+        <w:tc>
+          <w:tcPr>
+            <w:tcW w:w="1703" w:type="dxa"/>
+            <w:tcBorders>
+              <w:left w:val="nil"/>
+              <w:bottom w:val="nil"/>
+              <w:right w:val="nil"/>
+            </w:tcBorders>
+            <w:shd w:val="clear" w:color="auto" w:fill="auto"/>
+            <w:noWrap/>
+            <w:vAlign w:val="bottom"/>
+          </w:tcPr>
+          <w:p>
+            <w:pPr>
+              <w:rPr>
+                <w:lang w:eastAsia="en-IE"/>
+              </w:rPr>
+            </w:pPr>
+          </w:p>
+        </w:tc>
+        <w:tc>
+          <w:tcPr>
+            <w:tcW w:w="2344" w:type="dxa"/>
+            <w:tcBorders>
+              <w:left w:val="nil"/>
+              <w:bottom w:val="nil"/>
+              <w:right w:val="nil"/>
+            </w:tcBorders>
+            <w:shd w:val="clear" w:color="auto" w:fill="auto"/>
+            <w:noWrap/>
+            <w:vAlign w:val="bottom"/>
+          </w:tcPr>
+          <w:p>
+            <w:pPr>
+              <w:rPr>
+                <w:lang w:eastAsia="en-IE"/>
+              </w:rPr>
+            </w:pPr>
+          </w:p>
+        </w:tc>
+      </w:tr>
+    </w:tbl>
+    <w:p>
+      <w:pPr>
         <w:pStyle w:val="Heading2"/>
         <w:rPr>
           <w:lang w:val="es-ES"/>
@@ -521,6 +2436,26 @@
         </w:rPr>
         <w:t>Multicolinealidad</w:t>
       </w:r>
+    </w:p>
+    <w:p>
+      <w:pPr>
+        <w:rPr>
+          <w:lang w:val="es-ES"/>
+        </w:rPr>
+      </w:pPr>
+      <w:r>
+        <w:rPr>
+          <w:lang w:val="es-ES"/>
+        </w:rPr>
+        <w:t>Texto</w:t>
+      </w:r>
+    </w:p>
+    <w:p>
+      <w:pPr>
+        <w:rPr>
+          <w:lang w:val="es-ES"/>
+        </w:rPr>
+      </w:pPr>
     </w:p>
     <w:p>
       <w:pPr>
@@ -2129,6 +4064,23 @@
       <w:rFonts w:ascii="Times New Roman" w:hAnsi="Times New Roman"/>
     </w:rPr>
   </w:style>
+  <w:style w:type="paragraph" w:styleId="Caption">
+    <w:name w:val="caption"/>
+    <w:basedOn w:val="Normal"/>
+    <w:next w:val="Normal"/>
+    <w:uiPriority w:val="35"/>
+    <w:unhideWhenUsed/>
+    <w:qFormat/>
+    <w:rsid w:val="004E6300"/>
+    <w:pPr>
+      <w:ind w:firstLine="0"/>
+    </w:pPr>
+    <w:rPr>
+      <w:b/>
+      <w:iCs/>
+      <w:szCs w:val="18"/>
+    </w:rPr>
+  </w:style>
 </w:styles>
 </file>
 

</xml_diff>

<commit_message>
variables, VIF y modelo completo
</commit_message>
<xml_diff>
--- a/Texts/ensayo_de_prueba.docx
+++ b/Texts/ensayo_de_prueba.docx
@@ -562,6 +562,12 @@
         <w:rPr>
           <w:lang w:val="es-ES"/>
         </w:rPr>
+        <w:t>b</w:t>
+      </w:r>
+      <w:r>
+        <w:rPr>
+          <w:lang w:val="es-ES"/>
+        </w:rPr>
         <w:t>)</w:t>
       </w:r>
       <w:r>
@@ -861,15 +867,357 @@
           <w:lang w:val="es-ES"/>
         </w:rPr>
       </w:pPr>
+      <w:r>
+        <w:rPr>
+          <w:lang w:val="es-ES"/>
+        </w:rPr>
+        <w:t>Las variables independientes usadas pueden separarse en dos categorías</w:t>
+      </w:r>
+      <w:r>
+        <w:rPr>
+          <w:lang w:val="es-ES"/>
+        </w:rPr>
+        <w:t>: cualitativas y dicotómicas.</w:t>
+      </w:r>
+      <w:r>
+        <w:rPr>
+          <w:lang w:val="es-ES"/>
+        </w:rPr>
+        <w:t xml:space="preserve"> </w:t>
+      </w:r>
+      <w:r>
+        <w:rPr>
+          <w:lang w:val="es-ES"/>
+        </w:rPr>
+        <w:t xml:space="preserve">Entre las variables cuantitativas, la edad promedio es </w:t>
+      </w:r>
+      <w:r>
+        <w:rPr>
+          <w:lang w:val="es-ES"/>
+        </w:rPr>
+        <w:t xml:space="preserve">un poco más de </w:t>
+      </w:r>
+      <w:r>
+        <w:rPr>
+          <w:lang w:val="es-ES"/>
+        </w:rPr>
+        <w:t xml:space="preserve">50 años </w:t>
+      </w:r>
+      <w:r>
+        <w:rPr>
+          <w:lang w:val="es-ES"/>
+        </w:rPr>
+        <w:t xml:space="preserve">3 meses </w:t>
+      </w:r>
+      <w:r>
+        <w:rPr>
+          <w:lang w:val="es-ES"/>
+        </w:rPr>
+        <w:t xml:space="preserve">con un desvío estándar de 16 años </w:t>
+      </w:r>
+      <w:r>
+        <w:rPr>
+          <w:lang w:val="es-ES"/>
+        </w:rPr>
+        <w:t xml:space="preserve">y 6 meses. El nivel educativo promedio es </w:t>
+      </w:r>
+      <w:r>
+        <w:rPr>
+          <w:lang w:val="es-ES"/>
+        </w:rPr>
+        <w:t>8,</w:t>
+      </w:r>
+      <w:r>
+        <w:rPr>
+          <w:lang w:val="es-ES"/>
+        </w:rPr>
+        <w:t xml:space="preserve">09 (estudios técnicos superiores a FP </w:t>
+      </w:r>
+      <w:r>
+        <w:rPr>
+          <w:lang w:val="es-ES"/>
+        </w:rPr>
+        <w:t xml:space="preserve">e inferiores a grado) </w:t>
+      </w:r>
+      <w:r>
+        <w:rPr>
+          <w:lang w:val="es-ES"/>
+        </w:rPr>
+        <w:t>(CIS</w:t>
+      </w:r>
+      <w:r>
+        <w:rPr>
+          <w:lang w:val="es-ES"/>
+        </w:rPr>
+        <w:t>, 2023</w:t>
+      </w:r>
+      <w:r>
+        <w:rPr>
+          <w:lang w:val="es-ES"/>
+        </w:rPr>
+        <w:t>a</w:t>
+      </w:r>
+      <w:r>
+        <w:rPr>
+          <w:lang w:val="es-ES"/>
+        </w:rPr>
+        <w:t xml:space="preserve">, </w:t>
+      </w:r>
+      <w:r>
+        <w:rPr>
+          <w:lang w:val="es-ES"/>
+        </w:rPr>
+        <w:t>p</w:t>
+      </w:r>
+      <w:r>
+        <w:rPr>
+          <w:lang w:val="es-ES"/>
+        </w:rPr>
+        <w:t>. 5</w:t>
+      </w:r>
+      <w:r>
+        <w:rPr>
+          <w:lang w:val="es-ES"/>
+        </w:rPr>
+        <w:t>)</w:t>
+      </w:r>
+      <w:r>
+        <w:rPr>
+          <w:lang w:val="es-ES"/>
+        </w:rPr>
+        <w:t xml:space="preserve">. </w:t>
+      </w:r>
+      <w:r>
+        <w:rPr>
+          <w:lang w:val="es-ES"/>
+        </w:rPr>
+        <w:t>E</w:t>
+      </w:r>
+      <w:r>
+        <w:rPr>
+          <w:lang w:val="es-ES"/>
+        </w:rPr>
+        <w:t xml:space="preserve">l ingreso por hogar promedio está </w:t>
+      </w:r>
+      <w:r>
+        <w:rPr>
+          <w:lang w:val="es-ES"/>
+        </w:rPr>
+        <w:t>dentro del nivel 3 (d</w:t>
+      </w:r>
+      <w:r>
+        <w:rPr>
+          <w:lang w:val="es-ES"/>
+        </w:rPr>
+        <w:t>e 1.801 a 2.700 €</w:t>
+      </w:r>
+      <w:r>
+        <w:rPr>
+          <w:lang w:val="es-ES"/>
+        </w:rPr>
+        <w:t>)</w:t>
+      </w:r>
+      <w:r>
+        <w:rPr>
+          <w:lang w:val="es-ES"/>
+        </w:rPr>
+        <w:t xml:space="preserve"> (</w:t>
+      </w:r>
+      <w:r>
+        <w:rPr>
+          <w:lang w:val="es-ES"/>
+        </w:rPr>
+        <w:t xml:space="preserve">CIS, 2023a, p. </w:t>
+      </w:r>
+      <w:r>
+        <w:rPr>
+          <w:lang w:val="es-ES"/>
+        </w:rPr>
+        <w:t>6)</w:t>
+      </w:r>
+      <w:r>
+        <w:rPr>
+          <w:lang w:val="es-ES"/>
+        </w:rPr>
+        <w:t xml:space="preserve"> </w:t>
+      </w:r>
+      <w:r>
+        <w:rPr>
+          <w:lang w:val="es-ES"/>
+        </w:rPr>
+        <w:t>(</w:t>
+      </w:r>
+      <w:r>
+        <w:rPr>
+          <w:lang w:val="es-ES"/>
+        </w:rPr>
+        <w:t xml:space="preserve">ver </w:t>
+      </w:r>
+      <w:r>
+        <w:rPr>
+          <w:lang w:val="es-ES"/>
+        </w:rPr>
+        <w:fldChar w:fldCharType="begin"/>
+      </w:r>
+      <w:r>
+        <w:rPr>
+          <w:lang w:val="es-ES"/>
+        </w:rPr>
+        <w:instrText xml:space="preserve"> REF _Ref196638188 \h </w:instrText>
+      </w:r>
+      <w:r>
+        <w:rPr>
+          <w:lang w:val="es-ES"/>
+        </w:rPr>
+      </w:r>
+      <w:r>
+        <w:rPr>
+          <w:lang w:val="es-ES"/>
+        </w:rPr>
+        <w:fldChar w:fldCharType="separate"/>
+      </w:r>
+      <w:r>
+        <w:rPr>
+          <w:lang w:val="es-ES"/>
+        </w:rPr>
+        <w:fldChar w:fldCharType="end"/>
+      </w:r>
+      <w:r>
+        <w:rPr>
+          <w:lang w:val="es-ES"/>
+        </w:rPr>
+        <w:fldChar w:fldCharType="begin"/>
+      </w:r>
+      <w:r>
+        <w:rPr>
+          <w:lang w:val="es-ES"/>
+        </w:rPr>
+        <w:instrText xml:space="preserve"> REF _Ref196638193 \h </w:instrText>
+      </w:r>
+      <w:r>
+        <w:rPr>
+          <w:lang w:val="es-ES"/>
+        </w:rPr>
+      </w:r>
+      <w:r>
+        <w:rPr>
+          <w:lang w:val="es-ES"/>
+        </w:rPr>
+        <w:fldChar w:fldCharType="separate"/>
+      </w:r>
+      <w:r>
+        <w:rPr>
+          <w:lang w:val="es-ES"/>
+        </w:rPr>
+        <w:t xml:space="preserve">Tabla </w:t>
+      </w:r>
+      <w:r>
+        <w:rPr>
+          <w:noProof/>
+          <w:lang w:val="es-ES"/>
+        </w:rPr>
+        <w:t>1</w:t>
+      </w:r>
+      <w:r>
+        <w:rPr>
+          <w:lang w:val="es-ES"/>
+        </w:rPr>
+        <w:fldChar w:fldCharType="end"/>
+      </w:r>
+      <w:r>
+        <w:rPr>
+          <w:lang w:val="es-ES"/>
+        </w:rPr>
+        <w:t>)</w:t>
+      </w:r>
+      <w:r>
+        <w:rPr>
+          <w:lang w:val="es-ES"/>
+        </w:rPr>
+        <w:t>.</w:t>
+      </w:r>
+      <w:r>
+        <w:rPr>
+          <w:lang w:val="es-ES"/>
+        </w:rPr>
+        <w:t xml:space="preserve"> </w:t>
+      </w:r>
+      <w:r>
+        <w:rPr>
+          <w:lang w:val="es-ES"/>
+        </w:rPr>
+        <w:t xml:space="preserve">Ambas variables dicotómicas muestran una distribución homogénea cercana al 50 por ciento para cada uno de los grupos. </w:t>
+      </w:r>
+      <w:r>
+        <w:rPr>
+          <w:lang w:val="es-ES"/>
+        </w:rPr>
+        <w:t xml:space="preserve">Así, las mujeres son un </w:t>
+      </w:r>
+      <w:r>
+        <w:rPr>
+          <w:lang w:val="es-ES"/>
+        </w:rPr>
+        <w:t xml:space="preserve">48,62 por ciento de los encuestados y los católicos el 48,32 por ciento (ver </w:t>
+      </w:r>
+      <w:r>
+        <w:rPr>
+          <w:lang w:val="es-ES"/>
+        </w:rPr>
+        <w:fldChar w:fldCharType="begin"/>
+      </w:r>
+      <w:r>
+        <w:rPr>
+          <w:lang w:val="es-ES"/>
+        </w:rPr>
+        <w:instrText xml:space="preserve"> REF _Ref196638605 \h </w:instrText>
+      </w:r>
+      <w:r>
+        <w:rPr>
+          <w:lang w:val="es-ES"/>
+        </w:rPr>
+      </w:r>
+      <w:r>
+        <w:rPr>
+          <w:lang w:val="es-ES"/>
+        </w:rPr>
+        <w:fldChar w:fldCharType="separate"/>
+      </w:r>
+      <w:r>
+        <w:rPr>
+          <w:lang w:val="es-ES"/>
+        </w:rPr>
+        <w:t xml:space="preserve">Tabla </w:t>
+      </w:r>
+      <w:r>
+        <w:rPr>
+          <w:noProof/>
+          <w:lang w:val="es-ES"/>
+        </w:rPr>
+        <w:t>2</w:t>
+      </w:r>
+      <w:r>
+        <w:rPr>
+          <w:lang w:val="es-ES"/>
+        </w:rPr>
+        <w:fldChar w:fldCharType="end"/>
+      </w:r>
+      <w:r>
+        <w:rPr>
+          <w:lang w:val="es-ES"/>
+        </w:rPr>
+        <w:t>).</w:t>
+      </w:r>
     </w:p>
     <w:p>
       <w:pPr>
         <w:pStyle w:val="Caption"/>
-        <w:keepNext/>
         <w:rPr>
           <w:lang w:val="es-ES"/>
         </w:rPr>
       </w:pPr>
+      <w:bookmarkStart w:id="0" w:name="_Ref196638188"/>
+      <w:bookmarkStart w:id="1" w:name="_Ref196638193"/>
       <w:r>
         <w:rPr>
           <w:lang w:val="es-ES"/>
@@ -898,6 +1246,7 @@
       <w:r>
         <w:fldChar w:fldCharType="end"/>
       </w:r>
+      <w:bookmarkEnd w:id="1"/>
       <w:r>
         <w:rPr>
           <w:lang w:val="es-ES"/>
@@ -924,6 +1273,7 @@
         </w:rPr>
         <w:t>itativas</w:t>
       </w:r>
+      <w:bookmarkEnd w:id="0"/>
     </w:p>
     <w:tbl>
       <w:tblPr>
@@ -1498,7 +1848,13 @@
               <w:t xml:space="preserve"> = </w:t>
             </w:r>
             <w:r>
-              <w:t>3951</w:t>
+              <w:t>3</w:t>
+            </w:r>
+            <w:r>
+              <w:t>.</w:t>
+            </w:r>
+            <w:r>
+              <w:t>951</w:t>
             </w:r>
           </w:p>
         </w:tc>
@@ -1670,22 +2026,14 @@
     <w:p>
       <w:pPr>
         <w:rPr>
-          <w:lang w:val="en-US"/>
+          <w:lang w:val="es-ES"/>
         </w:rPr>
       </w:pPr>
-      <w:proofErr w:type="spellStart"/>
-      <w:r>
-        <w:rPr>
-          <w:lang w:val="en-US"/>
-        </w:rPr>
-        <w:t>Texto</w:t>
-      </w:r>
-      <w:proofErr w:type="spellEnd"/>
+      <w:bookmarkStart w:id="2" w:name="_Ref196638605"/>
     </w:p>
     <w:p>
       <w:pPr>
         <w:pStyle w:val="Caption"/>
-        <w:keepNext/>
         <w:rPr>
           <w:lang w:val="es-ES"/>
         </w:rPr>
@@ -1694,6 +2042,7 @@
         <w:rPr>
           <w:lang w:val="es-ES"/>
         </w:rPr>
+        <w:lastRenderedPageBreak/>
         <w:t xml:space="preserve">Tabla </w:t>
       </w:r>
       <w:r>
@@ -1718,6 +2067,7 @@
       <w:r>
         <w:fldChar w:fldCharType="end"/>
       </w:r>
+      <w:bookmarkEnd w:id="2"/>
       <w:r>
         <w:rPr>
           <w:lang w:val="es-ES"/>
@@ -1749,6 +2099,7 @@
       </w:tblGrid>
       <w:tr>
         <w:trPr>
+          <w:cantSplit/>
           <w:trHeight w:val="288"/>
           <w:jc w:val="center"/>
         </w:trPr>
@@ -1853,6 +2204,7 @@
       </w:tr>
       <w:tr>
         <w:trPr>
+          <w:cantSplit/>
           <w:trHeight w:val="288"/>
           <w:jc w:val="center"/>
         </w:trPr>
@@ -1961,6 +2313,7 @@
       </w:tr>
       <w:tr>
         <w:trPr>
+          <w:cantSplit/>
           <w:trHeight w:val="288"/>
           <w:jc w:val="center"/>
         </w:trPr>
@@ -2064,6 +2417,7 @@
       </w:tr>
       <w:tr>
         <w:trPr>
+          <w:cantSplit/>
           <w:trHeight w:val="288"/>
           <w:jc w:val="center"/>
         </w:trPr>
@@ -2177,6 +2531,7 @@
       </w:tr>
       <w:tr>
         <w:trPr>
+          <w:cantSplit/>
           <w:trHeight w:val="288"/>
           <w:jc w:val="center"/>
         </w:trPr>
@@ -2288,6 +2643,7 @@
       </w:tr>
       <w:tr>
         <w:trPr>
+          <w:cantSplit/>
           <w:trHeight w:val="288"/>
           <w:jc w:val="center"/>
         </w:trPr>
@@ -2308,7 +2664,13 @@
               <w:pStyle w:val="sinsangria"/>
             </w:pPr>
             <w:r>
-              <w:t>n = 3951</w:t>
+              <w:t>n = 3</w:t>
+            </w:r>
+            <w:r>
+              <w:t>.</w:t>
+            </w:r>
+            <w:r>
+              <w:t>951</w:t>
             </w:r>
           </w:p>
         </w:tc>
@@ -2369,6 +2731,7 @@
       </w:tr>
       <w:tr>
         <w:trPr>
+          <w:cantSplit/>
           <w:trHeight w:val="288"/>
           <w:jc w:val="center"/>
         </w:trPr>
@@ -2457,7 +2820,6 @@
         <w:rPr>
           <w:lang w:val="es-ES"/>
         </w:rPr>
-        <w:lastRenderedPageBreak/>
         <w:t xml:space="preserve">Análisis de </w:t>
       </w:r>
       <w:r>
@@ -2489,24 +2851,263 @@
         <w:rPr>
           <w:lang w:val="es-ES"/>
         </w:rPr>
-        <w:t>Texto</w:t>
-      </w:r>
-    </w:p>
-    <w:p>
-      <w:pPr>
-        <w:rPr>
-          <w:lang w:val="es-ES"/>
-        </w:rPr>
-      </w:pPr>
+        <w:t>Previ</w:t>
+      </w:r>
+      <w:r>
+        <w:rPr>
+          <w:lang w:val="es-ES"/>
+        </w:rPr>
+        <w:t xml:space="preserve">o a la operación </w:t>
+      </w:r>
+      <w:r>
+        <w:rPr>
+          <w:lang w:val="es-ES"/>
+        </w:rPr>
+        <w:t xml:space="preserve">de regresión logística, es necesario conocer </w:t>
+      </w:r>
+      <w:r>
+        <w:rPr>
+          <w:lang w:val="es-ES"/>
+        </w:rPr>
+        <w:t xml:space="preserve">si las variables independientes </w:t>
+      </w:r>
+      <w:r>
+        <w:rPr>
+          <w:lang w:val="es-ES"/>
+        </w:rPr>
+        <w:t>están altamente correlacionadas entre sí. De ser éste el caso,</w:t>
+      </w:r>
+      <w:r>
+        <w:rPr>
+          <w:lang w:val="es-ES"/>
+        </w:rPr>
+        <w:t xml:space="preserve"> </w:t>
+      </w:r>
+      <w:r>
+        <w:rPr>
+          <w:lang w:val="es-ES"/>
+        </w:rPr>
+        <w:t>l</w:t>
+      </w:r>
+      <w:r>
+        <w:rPr>
+          <w:lang w:val="es-ES"/>
+        </w:rPr>
+        <w:t>a validez de los resultados pudiera verse afectada</w:t>
+      </w:r>
+      <w:r>
+        <w:rPr>
+          <w:lang w:val="es-ES"/>
+        </w:rPr>
+        <w:t xml:space="preserve"> </w:t>
+      </w:r>
+      <w:r>
+        <w:rPr>
+          <w:lang w:val="es-ES"/>
+        </w:rPr>
+        <w:t>(</w:t>
+      </w:r>
+      <w:r>
+        <w:rPr>
+          <w:lang w:val="es-ES"/>
+        </w:rPr>
+        <w:t>Schreiber-Gregory</w:t>
+      </w:r>
+      <w:r>
+        <w:rPr>
+          <w:lang w:val="es-ES"/>
+        </w:rPr>
+        <w:t>, 2017</w:t>
+      </w:r>
+      <w:r>
+        <w:rPr>
+          <w:lang w:val="es-ES"/>
+        </w:rPr>
+        <w:t>, p. 1</w:t>
+      </w:r>
+      <w:r>
+        <w:rPr>
+          <w:lang w:val="es-ES"/>
+        </w:rPr>
+        <w:t>)</w:t>
+      </w:r>
+      <w:r>
+        <w:rPr>
+          <w:lang w:val="es-ES"/>
+        </w:rPr>
+        <w:t xml:space="preserve">. </w:t>
+      </w:r>
+      <w:r>
+        <w:rPr>
+          <w:lang w:val="es-ES"/>
+        </w:rPr>
+        <w:t>La medida usada en este caso es el factor de inflación de la varianza (VIF)</w:t>
+      </w:r>
+      <w:r>
+        <w:rPr>
+          <w:lang w:val="es-ES"/>
+        </w:rPr>
+        <w:t xml:space="preserve">, la cual mide el nivel en que </w:t>
+      </w:r>
+      <w:r>
+        <w:rPr>
+          <w:lang w:val="es-ES"/>
+        </w:rPr>
+        <w:t xml:space="preserve">la varianza del coeficiente de regresión de un predictor está </w:t>
+      </w:r>
+      <w:r>
+        <w:rPr>
+          <w:lang w:val="es-ES"/>
+        </w:rPr>
+        <w:t>inflada por su correlación con los otros predictores</w:t>
+      </w:r>
+      <w:r>
+        <w:rPr>
+          <w:lang w:val="es-ES"/>
+        </w:rPr>
+        <w:t xml:space="preserve">. </w:t>
+      </w:r>
+      <w:r>
+        <w:rPr>
+          <w:lang w:val="es-ES"/>
+        </w:rPr>
+        <w:t xml:space="preserve">Este estadístico oscila entre </w:t>
+      </w:r>
+      <w:r>
+        <w:rPr>
+          <w:lang w:val="es-ES"/>
+        </w:rPr>
+        <w:t xml:space="preserve">1 e infinito </w:t>
+      </w:r>
+      <w:r>
+        <w:rPr>
+          <w:lang w:val="es-ES"/>
+        </w:rPr>
+        <w:t xml:space="preserve">y cualquier valor por debajo de 4 se considera </w:t>
+      </w:r>
+      <w:r>
+        <w:rPr>
+          <w:lang w:val="es-ES"/>
+        </w:rPr>
+        <w:t>aceptable</w:t>
+      </w:r>
+      <w:r>
+        <w:rPr>
+          <w:lang w:val="es-ES"/>
+        </w:rPr>
+        <w:t xml:space="preserve"> (</w:t>
+      </w:r>
+      <w:r>
+        <w:rPr>
+          <w:lang w:val="es-ES"/>
+        </w:rPr>
+        <w:t>Comprehensive R Archive Network</w:t>
+      </w:r>
+      <w:r>
+        <w:rPr>
+          <w:lang w:val="es-ES"/>
+        </w:rPr>
+        <w:t xml:space="preserve"> </w:t>
+      </w:r>
+      <w:r>
+        <w:rPr>
+          <w:lang w:val="es-ES"/>
+        </w:rPr>
+        <w:t>[CRAN]</w:t>
+      </w:r>
+      <w:r>
+        <w:rPr>
+          <w:lang w:val="es-ES"/>
+        </w:rPr>
+        <w:t>).</w:t>
+      </w:r>
+      <w:r>
+        <w:rPr>
+          <w:lang w:val="es-ES"/>
+        </w:rPr>
+        <w:t xml:space="preserve"> Como se puede observa</w:t>
+      </w:r>
+      <w:r>
+        <w:rPr>
+          <w:lang w:val="es-ES"/>
+        </w:rPr>
+        <w:t>r</w:t>
+      </w:r>
+      <w:r>
+        <w:rPr>
+          <w:lang w:val="es-ES"/>
+        </w:rPr>
+        <w:t xml:space="preserve"> en la </w:t>
+      </w:r>
+      <w:r>
+        <w:rPr>
+          <w:lang w:val="es-ES"/>
+        </w:rPr>
+        <w:fldChar w:fldCharType="begin"/>
+      </w:r>
+      <w:r>
+        <w:rPr>
+          <w:lang w:val="es-ES"/>
+        </w:rPr>
+        <w:instrText xml:space="preserve"> REF _Ref196641472 \h </w:instrText>
+      </w:r>
+      <w:r>
+        <w:rPr>
+          <w:lang w:val="es-ES"/>
+        </w:rPr>
+      </w:r>
+      <w:r>
+        <w:rPr>
+          <w:lang w:val="es-ES"/>
+        </w:rPr>
+        <w:fldChar w:fldCharType="separate"/>
+      </w:r>
+      <w:r>
+        <w:rPr>
+          <w:lang w:val="es-ES"/>
+        </w:rPr>
+        <w:t xml:space="preserve">Tabla </w:t>
+      </w:r>
+      <w:r>
+        <w:rPr>
+          <w:noProof/>
+          <w:lang w:val="es-ES"/>
+        </w:rPr>
+        <w:t>3</w:t>
+      </w:r>
+      <w:r>
+        <w:rPr>
+          <w:lang w:val="es-ES"/>
+        </w:rPr>
+        <w:fldChar w:fldCharType="end"/>
+      </w:r>
+      <w:r>
+        <w:rPr>
+          <w:lang w:val="es-ES"/>
+        </w:rPr>
+        <w:t xml:space="preserve">, </w:t>
+      </w:r>
+      <w:r>
+        <w:rPr>
+          <w:lang w:val="es-ES"/>
+        </w:rPr>
+        <w:t xml:space="preserve">ninguna de las variables dependientes alcanza un nivel de riesgo </w:t>
+      </w:r>
+      <w:r>
+        <w:rPr>
+          <w:lang w:val="es-ES"/>
+        </w:rPr>
+        <w:t>para nuestra investigación.</w:t>
+      </w:r>
     </w:p>
     <w:p>
       <w:pPr>
         <w:pStyle w:val="Caption"/>
-        <w:keepNext/>
         <w:rPr>
           <w:lang w:val="es-ES"/>
         </w:rPr>
       </w:pPr>
+      <w:bookmarkStart w:id="3" w:name="_Ref196641472"/>
       <w:r>
         <w:rPr>
           <w:lang w:val="es-ES"/>
@@ -2535,6 +3136,7 @@
       <w:r>
         <w:fldChar w:fldCharType="end"/>
       </w:r>
+      <w:bookmarkEnd w:id="3"/>
       <w:r>
         <w:rPr>
           <w:lang w:val="es-ES"/>
@@ -2966,14 +3568,20 @@
     </w:tbl>
     <w:p>
       <w:pPr>
-        <w:rPr>
-          <w:lang w:val="en-US"/>
+        <w:pStyle w:val="Heading1"/>
+        <w:rPr>
+          <w:lang w:val="es-ES"/>
         </w:rPr>
       </w:pPr>
+      <w:r>
+        <w:rPr>
+          <w:lang w:val="es-ES"/>
+        </w:rPr>
+        <w:t>Resultados</w:t>
+      </w:r>
     </w:p>
     <w:p>
       <w:pPr>
-        <w:pStyle w:val="Heading1"/>
         <w:rPr>
           <w:lang w:val="es-ES"/>
         </w:rPr>
@@ -2982,77 +3590,336 @@
         <w:rPr>
           <w:lang w:val="es-ES"/>
         </w:rPr>
-        <w:t>Resultados</w:t>
-      </w:r>
-    </w:p>
-    <w:p>
-      <w:pPr>
-        <w:rPr>
-          <w:lang w:val="es-ES"/>
-        </w:rPr>
-      </w:pPr>
-      <w:r>
-        <w:rPr>
-          <w:lang w:val="es-ES"/>
-        </w:rPr>
-        <w:t>Texto</w:t>
+        <w:t xml:space="preserve">Luego de estos análisis preliminares </w:t>
+      </w:r>
+      <w:r>
+        <w:rPr>
+          <w:lang w:val="es-ES"/>
+        </w:rPr>
+        <w:t xml:space="preserve">llegamos a la operación principal, la regresión logística. </w:t>
+      </w:r>
+      <w:r>
+        <w:rPr>
+          <w:lang w:val="es-ES"/>
+        </w:rPr>
+        <w:t xml:space="preserve">La </w:t>
+      </w:r>
+      <w:r>
+        <w:rPr>
+          <w:lang w:val="es-ES"/>
+        </w:rPr>
+        <w:t>eliminación hacia atrás (</w:t>
+      </w:r>
+      <w:proofErr w:type="spellStart"/>
+      <w:r>
+        <w:rPr>
+          <w:i/>
+          <w:iCs/>
+          <w:lang w:val="es-ES"/>
+        </w:rPr>
+        <w:t>backward</w:t>
+      </w:r>
+      <w:proofErr w:type="spellEnd"/>
+      <w:r>
+        <w:rPr>
+          <w:i/>
+          <w:iCs/>
+          <w:lang w:val="es-ES"/>
+        </w:rPr>
+        <w:t xml:space="preserve"> </w:t>
+      </w:r>
+      <w:proofErr w:type="spellStart"/>
+      <w:r>
+        <w:rPr>
+          <w:i/>
+          <w:iCs/>
+          <w:lang w:val="es-ES"/>
+        </w:rPr>
+        <w:t>stepwise</w:t>
+      </w:r>
+      <w:proofErr w:type="spellEnd"/>
+      <w:r>
+        <w:rPr>
+          <w:i/>
+          <w:iCs/>
+          <w:lang w:val="es-ES"/>
+        </w:rPr>
+        <w:t xml:space="preserve"> </w:t>
+      </w:r>
+      <w:proofErr w:type="spellStart"/>
+      <w:r>
+        <w:rPr>
+          <w:i/>
+          <w:iCs/>
+          <w:lang w:val="es-ES"/>
+        </w:rPr>
+        <w:t>regression</w:t>
+      </w:r>
+      <w:proofErr w:type="spellEnd"/>
+      <w:r>
+        <w:rPr>
+          <w:lang w:val="es-ES"/>
+        </w:rPr>
+        <w:t>)</w:t>
+      </w:r>
+      <w:r>
+        <w:rPr>
+          <w:lang w:val="es-ES"/>
+        </w:rPr>
+        <w:t xml:space="preserve"> fue usada para la selección de las variables en el modelo final. Éstas deben alcanzar un nivel de significación </w:t>
+      </w:r>
+      <w:r>
+        <w:rPr>
+          <w:lang w:val="es-ES"/>
+        </w:rPr>
+        <w:t>menor a 0,01 (</w:t>
+      </w:r>
+      <w:r>
+        <w:rPr>
+          <w:i/>
+          <w:iCs/>
+          <w:lang w:val="es-ES"/>
+        </w:rPr>
+        <w:t xml:space="preserve">p </w:t>
+      </w:r>
+      <w:r>
+        <w:rPr>
+          <w:i/>
+          <w:iCs/>
+          <w:lang w:val="es-ES"/>
+        </w:rPr>
+        <w:t>&lt; 0,01</w:t>
+      </w:r>
+      <w:r>
+        <w:rPr>
+          <w:lang w:val="es-ES"/>
+        </w:rPr>
+        <w:t>)</w:t>
+      </w:r>
+      <w:r>
+        <w:rPr>
+          <w:lang w:val="es-ES"/>
+        </w:rPr>
+        <w:t xml:space="preserve"> </w:t>
+      </w:r>
+      <w:r>
+        <w:rPr>
+          <w:lang w:val="es-ES"/>
+        </w:rPr>
+        <w:t xml:space="preserve">para poder ser seleccionadas. </w:t>
+      </w:r>
+      <w:r>
+        <w:rPr>
+          <w:lang w:val="es-ES"/>
+        </w:rPr>
+        <w:t>En el modelo inicial</w:t>
+      </w:r>
+      <w:r>
+        <w:rPr>
+          <w:lang w:val="es-ES"/>
+        </w:rPr>
+        <w:t xml:space="preserve"> (</w:t>
+      </w:r>
+      <w:r>
+        <w:rPr>
+          <w:lang w:val="es-ES"/>
+        </w:rPr>
+        <w:fldChar w:fldCharType="begin"/>
+      </w:r>
+      <w:r>
+        <w:rPr>
+          <w:lang w:val="es-ES"/>
+        </w:rPr>
+        <w:instrText xml:space="preserve"> REF _Ref196642567 \h </w:instrText>
+      </w:r>
+      <w:r>
+        <w:rPr>
+          <w:lang w:val="es-ES"/>
+        </w:rPr>
+      </w:r>
+      <w:r>
+        <w:rPr>
+          <w:lang w:val="es-ES"/>
+        </w:rPr>
+        <w:fldChar w:fldCharType="separate"/>
+      </w:r>
+      <w:r>
+        <w:rPr>
+          <w:lang w:val="es-ES"/>
+        </w:rPr>
+        <w:t xml:space="preserve">Tabla </w:t>
+      </w:r>
+      <w:r>
+        <w:rPr>
+          <w:noProof/>
+          <w:lang w:val="es-ES"/>
+        </w:rPr>
+        <w:t>4</w:t>
+      </w:r>
+      <w:r>
+        <w:rPr>
+          <w:lang w:val="es-ES"/>
+        </w:rPr>
+        <w:fldChar w:fldCharType="end"/>
+      </w:r>
+      <w:r>
+        <w:rPr>
+          <w:lang w:val="es-ES"/>
+        </w:rPr>
+        <w:t>)</w:t>
+      </w:r>
+      <w:r>
+        <w:rPr>
+          <w:lang w:val="es-ES"/>
+        </w:rPr>
+        <w:t xml:space="preserve"> </w:t>
+      </w:r>
+      <w:r>
+        <w:rPr>
+          <w:lang w:val="es-ES"/>
+        </w:rPr>
+        <w:t xml:space="preserve">se </w:t>
+      </w:r>
+      <w:r>
+        <w:rPr>
+          <w:lang w:val="es-ES"/>
+        </w:rPr>
+        <w:lastRenderedPageBreak/>
+        <w:t xml:space="preserve">incluyeron todas las variables independientes y sus interacciones. </w:t>
+      </w:r>
+      <w:r>
+        <w:rPr>
+          <w:lang w:val="es-ES"/>
+        </w:rPr>
+        <w:t xml:space="preserve">Para los subsiguientes modelos se incluyeron las variables </w:t>
+      </w:r>
+      <w:r>
+        <w:rPr>
+          <w:lang w:val="es-ES"/>
+        </w:rPr>
+        <w:t>independientes significativas, las variables independientes presentes en interacciones significativas y las interacciones significativas</w:t>
+      </w:r>
+      <w:r>
+        <w:rPr>
+          <w:lang w:val="es-ES"/>
+        </w:rPr>
+        <w:t>. Por ejemplo</w:t>
+      </w:r>
+      <w:r>
+        <w:rPr>
+          <w:lang w:val="es-ES"/>
+        </w:rPr>
+        <w:t>, el modelo completo muestra que el ingreso por hogar (INGRES</w:t>
+      </w:r>
+      <w:r>
+        <w:rPr>
+          <w:lang w:val="es-ES"/>
+        </w:rPr>
+        <w:t xml:space="preserve">HOG) no tiene un valor </w:t>
+      </w:r>
+      <w:r>
+        <w:rPr>
+          <w:i/>
+          <w:iCs/>
+          <w:lang w:val="es-ES"/>
+        </w:rPr>
+        <w:t>p</w:t>
+      </w:r>
+      <w:r>
+        <w:rPr>
+          <w:lang w:val="es-ES"/>
+        </w:rPr>
+        <w:t xml:space="preserve"> significativo</w:t>
+      </w:r>
+      <w:r>
+        <w:rPr>
+          <w:lang w:val="es-ES"/>
+        </w:rPr>
+        <w:t xml:space="preserve"> (</w:t>
+      </w:r>
+      <w:r>
+        <w:rPr>
+          <w:i/>
+          <w:iCs/>
+          <w:lang w:val="es-ES"/>
+        </w:rPr>
+        <w:t>p &gt; ,01</w:t>
+      </w:r>
+      <w:r>
+        <w:rPr>
+          <w:lang w:val="es-ES"/>
+        </w:rPr>
+        <w:t>)</w:t>
+      </w:r>
+      <w:r>
+        <w:rPr>
+          <w:lang w:val="es-ES"/>
+        </w:rPr>
+        <w:t>, sin embargo, su interacción con sexo sí lo es. Por ello</w:t>
+      </w:r>
+      <w:r>
+        <w:rPr>
+          <w:lang w:val="es-ES"/>
+        </w:rPr>
+        <w:t>, ingreso por hogar fue incluido en los modelos subsiguientes.</w:t>
       </w:r>
     </w:p>
     <w:p>
       <w:pPr>
         <w:pStyle w:val="Caption"/>
-        <w:keepNext/>
+        <w:rPr>
+          <w:lang w:val="es-ES"/>
+        </w:rPr>
       </w:pPr>
-      <w:proofErr w:type="spellStart"/>
-      <w:r>
-        <w:t>Tabla</w:t>
-      </w:r>
-      <w:proofErr w:type="spellEnd"/>
-      <w:r>
-        <w:t xml:space="preserve"> </w:t>
-      </w:r>
-      <w:fldSimple w:instr=" SEQ Tabla \* ARABIC ">
-        <w:r>
-          <w:rPr>
-            <w:noProof/>
-          </w:rPr>
-          <w:t>4</w:t>
-        </w:r>
-      </w:fldSimple>
-      <w:r>
+      <w:bookmarkStart w:id="4" w:name="_Ref196642567"/>
+      <w:r>
+        <w:rPr>
+          <w:lang w:val="es-ES"/>
+        </w:rPr>
+        <w:t xml:space="preserve">Tabla </w:t>
+      </w:r>
+      <w:r>
+        <w:fldChar w:fldCharType="begin"/>
+      </w:r>
+      <w:r>
+        <w:rPr>
+          <w:lang w:val="es-ES"/>
+        </w:rPr>
+        <w:instrText xml:space="preserve"> SEQ Tabla \* ARABIC </w:instrText>
+      </w:r>
+      <w:r>
+        <w:fldChar w:fldCharType="separate"/>
+      </w:r>
+      <w:r>
+        <w:rPr>
+          <w:noProof/>
+          <w:lang w:val="es-ES"/>
+        </w:rPr>
+        <w:t>4</w:t>
+      </w:r>
+      <w:r>
+        <w:rPr>
+          <w:noProof/>
+        </w:rPr>
+        <w:fldChar w:fldCharType="end"/>
+      </w:r>
+      <w:bookmarkEnd w:id="4"/>
+      <w:r>
+        <w:rPr>
+          <w:lang w:val="es-ES"/>
+        </w:rPr>
         <w:br w:type="textWrapping" w:clear="all"/>
       </w:r>
-      <w:proofErr w:type="spellStart"/>
       <w:r>
         <w:rPr>
           <w:b w:val="0"/>
           <w:bCs/>
           <w:i/>
           <w:iCs w:val="0"/>
-        </w:rPr>
-        <w:t>Modelo</w:t>
-      </w:r>
-      <w:proofErr w:type="spellEnd"/>
-      <w:r>
-        <w:rPr>
-          <w:b w:val="0"/>
-          <w:bCs/>
-          <w:i/>
-          <w:iCs w:val="0"/>
-        </w:rPr>
-        <w:t xml:space="preserve"> </w:t>
-      </w:r>
-      <w:proofErr w:type="spellStart"/>
-      <w:r>
-        <w:rPr>
-          <w:b w:val="0"/>
-          <w:bCs/>
-          <w:i/>
-          <w:iCs w:val="0"/>
-        </w:rPr>
-        <w:t>Completo</w:t>
-      </w:r>
-      <w:proofErr w:type="spellEnd"/>
+          <w:lang w:val="es-ES"/>
+        </w:rPr>
+        <w:t>Modelo Completo</w:t>
+      </w:r>
     </w:p>
     <w:tbl>
       <w:tblPr>
@@ -3163,11 +4030,15 @@
               <w:pStyle w:val="sinsangria"/>
               <w:jc w:val="center"/>
             </w:pPr>
-            <w:proofErr w:type="spellStart"/>
-            <w:r>
-              <w:t>Odds_Ratio</w:t>
-            </w:r>
-            <w:proofErr w:type="spellEnd"/>
+            <w:r>
+              <w:t>Odds</w:t>
+            </w:r>
+            <w:r>
+              <w:t xml:space="preserve"> </w:t>
+            </w:r>
+            <w:r>
+              <w:t>Ratio</w:t>
+            </w:r>
           </w:p>
         </w:tc>
       </w:tr>
@@ -3946,11 +4817,9 @@
             <w:pPr>
               <w:pStyle w:val="sinsangria"/>
             </w:pPr>
-            <w:proofErr w:type="gramStart"/>
             <w:r>
               <w:t>SEXO:EDAD</w:t>
             </w:r>
-            <w:proofErr w:type="gramEnd"/>
           </w:p>
         </w:tc>
         <w:tc>
@@ -4080,11 +4949,9 @@
             <w:pPr>
               <w:pStyle w:val="sinsangria"/>
             </w:pPr>
-            <w:proofErr w:type="gramStart"/>
             <w:r>
               <w:t>SEXO:RELIGION</w:t>
             </w:r>
-            <w:proofErr w:type="gramEnd"/>
           </w:p>
         </w:tc>
         <w:tc>
@@ -4205,11 +5072,9 @@
             <w:pPr>
               <w:pStyle w:val="sinsangria"/>
             </w:pPr>
-            <w:proofErr w:type="gramStart"/>
             <w:r>
               <w:t>SEXO:NIVELESTENTREV</w:t>
             </w:r>
-            <w:proofErr w:type="gramEnd"/>
           </w:p>
         </w:tc>
         <w:tc>
@@ -4342,11 +5207,9 @@
             <w:pPr>
               <w:pStyle w:val="sinsangria"/>
             </w:pPr>
-            <w:proofErr w:type="gramStart"/>
             <w:r>
               <w:t>SEXO:INGRESHOG</w:t>
             </w:r>
-            <w:proofErr w:type="gramEnd"/>
           </w:p>
         </w:tc>
         <w:tc>
@@ -4464,11 +5327,9 @@
             <w:pPr>
               <w:pStyle w:val="sinsangria"/>
             </w:pPr>
-            <w:proofErr w:type="gramStart"/>
             <w:r>
               <w:t>EDAD:RELIGION</w:t>
             </w:r>
-            <w:proofErr w:type="gramEnd"/>
           </w:p>
         </w:tc>
         <w:tc>
@@ -4586,11 +5447,9 @@
             <w:pPr>
               <w:pStyle w:val="sinsangria"/>
             </w:pPr>
-            <w:proofErr w:type="gramStart"/>
             <w:r>
               <w:t>EDAD:NIVELESTENTREV</w:t>
             </w:r>
-            <w:proofErr w:type="gramEnd"/>
           </w:p>
         </w:tc>
         <w:tc>
@@ -4705,11 +5564,9 @@
             <w:pPr>
               <w:pStyle w:val="sinsangria"/>
             </w:pPr>
-            <w:proofErr w:type="gramStart"/>
             <w:r>
               <w:t>EDAD:INGRESHOG</w:t>
             </w:r>
-            <w:proofErr w:type="gramEnd"/>
           </w:p>
         </w:tc>
         <w:tc>
@@ -4827,11 +5684,9 @@
             <w:pPr>
               <w:pStyle w:val="sinsangria"/>
             </w:pPr>
-            <w:proofErr w:type="gramStart"/>
             <w:r>
               <w:t>RELIGION:NIVELESTENTREV</w:t>
             </w:r>
-            <w:proofErr w:type="gramEnd"/>
           </w:p>
         </w:tc>
         <w:tc>
@@ -4942,11 +5797,9 @@
             <w:pPr>
               <w:pStyle w:val="sinsangria"/>
             </w:pPr>
-            <w:proofErr w:type="gramStart"/>
             <w:r>
               <w:t>RELIGION:INGRESHOG</w:t>
             </w:r>
-            <w:proofErr w:type="gramEnd"/>
           </w:p>
         </w:tc>
         <w:tc>
@@ -5067,12 +5920,9 @@
             <w:pPr>
               <w:pStyle w:val="sinsangria"/>
             </w:pPr>
-            <w:proofErr w:type="gramStart"/>
-            <w:r>
-              <w:lastRenderedPageBreak/>
+            <w:r>
               <w:t>NIVELESTENTREV:INGRESHOG</w:t>
             </w:r>
-            <w:proofErr w:type="gramEnd"/>
           </w:p>
         </w:tc>
         <w:tc>
@@ -5213,7 +6063,21 @@
                 <w:i/>
                 <w:iCs/>
               </w:rPr>
-              <w:t xml:space="preserve"> .01; </w:t>
+              <w:t xml:space="preserve"> </w:t>
+            </w:r>
+            <w:r>
+              <w:rPr>
+                <w:i/>
+                <w:iCs/>
+              </w:rPr>
+              <w:t>,</w:t>
+            </w:r>
+            <w:r>
+              <w:rPr>
+                <w:i/>
+                <w:iCs/>
+              </w:rPr>
+              <w:t xml:space="preserve">01; </w:t>
             </w:r>
             <w:r>
               <w:rPr>
@@ -5242,14 +6106,35 @@
                 <w:i/>
                 <w:iCs/>
               </w:rPr>
-              <w:t xml:space="preserve"> .001</w:t>
+              <w:t xml:space="preserve"> </w:t>
             </w:r>
             <w:r>
               <w:rPr>
                 <w:i/>
                 <w:iCs/>
               </w:rPr>
-              <w:t xml:space="preserve">, </w:t>
+              <w:t>,</w:t>
+            </w:r>
+            <w:r>
+              <w:rPr>
+                <w:i/>
+                <w:iCs/>
+              </w:rPr>
+              <w:t>001</w:t>
+            </w:r>
+            <w:r>
+              <w:rPr>
+                <w:i/>
+                <w:iCs/>
+              </w:rPr>
+              <w:t>;</w:t>
+            </w:r>
+            <w:r>
+              <w:rPr>
+                <w:i/>
+                <w:iCs/>
+              </w:rPr>
+              <w:t xml:space="preserve"> </w:t>
             </w:r>
             <w:r>
               <w:rPr>
@@ -5422,10 +6307,10 @@
     <w:p>
       <w:pPr>
         <w:pStyle w:val="Caption"/>
-        <w:keepNext/>
       </w:pPr>
       <w:proofErr w:type="spellStart"/>
       <w:r>
+        <w:lastRenderedPageBreak/>
         <w:t>Tabla</w:t>
       </w:r>
       <w:proofErr w:type="spellEnd"/>
@@ -5572,11 +6457,15 @@
               <w:pStyle w:val="sinsangria"/>
               <w:jc w:val="center"/>
             </w:pPr>
-            <w:proofErr w:type="spellStart"/>
-            <w:r>
-              <w:t>Odds_Ratio</w:t>
-            </w:r>
-            <w:proofErr w:type="spellEnd"/>
+            <w:r>
+              <w:t>Odds</w:t>
+            </w:r>
+            <w:r>
+              <w:t xml:space="preserve"> </w:t>
+            </w:r>
+            <w:r>
+              <w:t>Ratio</w:t>
+            </w:r>
           </w:p>
         </w:tc>
       </w:tr>
@@ -6116,11 +7005,9 @@
             <w:pPr>
               <w:pStyle w:val="sinsangria"/>
             </w:pPr>
-            <w:proofErr w:type="gramStart"/>
             <w:r>
               <w:t>SEXO:EDAD</w:t>
             </w:r>
-            <w:proofErr w:type="gramEnd"/>
           </w:p>
         </w:tc>
         <w:tc>
@@ -6251,11 +7138,9 @@
             <w:pPr>
               <w:pStyle w:val="sinsangria"/>
             </w:pPr>
-            <w:proofErr w:type="gramStart"/>
             <w:r>
               <w:t>SEXO:NIVELESTENTREV</w:t>
             </w:r>
-            <w:proofErr w:type="gramEnd"/>
           </w:p>
         </w:tc>
         <w:tc>
@@ -6391,7 +7276,21 @@
                 <w:i/>
                 <w:iCs/>
               </w:rPr>
-              <w:t xml:space="preserve">p &gt; .01; </w:t>
+              <w:t xml:space="preserve">p &gt; </w:t>
+            </w:r>
+            <w:r>
+              <w:rPr>
+                <w:i/>
+                <w:iCs/>
+              </w:rPr>
+              <w:t>,</w:t>
+            </w:r>
+            <w:r>
+              <w:rPr>
+                <w:i/>
+                <w:iCs/>
+              </w:rPr>
+              <w:t xml:space="preserve">01; </w:t>
             </w:r>
             <w:r>
               <w:rPr>
@@ -6406,7 +7305,35 @@
                 <w:i/>
                 <w:iCs/>
               </w:rPr>
-              <w:t xml:space="preserve">p &gt; .001, </w:t>
+              <w:t xml:space="preserve">p &gt; </w:t>
+            </w:r>
+            <w:r>
+              <w:rPr>
+                <w:i/>
+                <w:iCs/>
+              </w:rPr>
+              <w:t>,</w:t>
+            </w:r>
+            <w:r>
+              <w:rPr>
+                <w:i/>
+                <w:iCs/>
+              </w:rPr>
+              <w:t>001</w:t>
+            </w:r>
+            <w:r>
+              <w:rPr>
+                <w:i/>
+                <w:iCs/>
+              </w:rPr>
+              <w:t>;</w:t>
+            </w:r>
+            <w:r>
+              <w:rPr>
+                <w:i/>
+                <w:iCs/>
+              </w:rPr>
+              <w:t xml:space="preserve"> </w:t>
             </w:r>
             <w:r>
               <w:rPr>
@@ -6597,26 +7524,65 @@
     <w:p>
       <w:pPr>
         <w:pStyle w:val="referencia"/>
-        <w:rPr>
-          <w:lang w:val="en-IE"/>
-        </w:rPr>
       </w:pPr>
       <w:r>
-        <w:t xml:space="preserve">Centro de Investigaciones Sociológicas. (2023). </w:t>
+        <w:t>Centro de Investigaciones Sociológicas. (2023</w:t>
+      </w:r>
+      <w:r>
+        <w:t>a</w:t>
+      </w:r>
+      <w:r>
+        <w:t xml:space="preserve">). </w:t>
       </w:r>
       <w:r>
         <w:rPr>
           <w:i/>
           <w:iCs/>
         </w:rPr>
-        <w:t xml:space="preserve">3413/0 </w:t>
+        <w:t>3413/0 Barómetro de julio 2023</w:t>
+      </w:r>
+      <w:r>
+        <w:t xml:space="preserve"> [</w:t>
+      </w:r>
+      <w:r>
+        <w:t>Códigos de encuesta</w:t>
+      </w:r>
+      <w:r>
+        <w:t xml:space="preserve">]. Centro de Investigaciones Sociológicas. </w:t>
+      </w:r>
+      <w:hyperlink r:id="rId8" w:history="1">
+        <w:r>
+          <w:rPr>
+            <w:rStyle w:val="Hyperlink"/>
+            <w:b/>
+            <w:bCs/>
+          </w:rPr>
+          <w:t>https://www.cis.es/es/detalle-ficha-estudio?idEstudio=14729</w:t>
+        </w:r>
+      </w:hyperlink>
+      <w:r>
+        <w:t>.</w:t>
+      </w:r>
+    </w:p>
+    <w:p>
+      <w:pPr>
+        <w:pStyle w:val="referencia"/>
+      </w:pPr>
+      <w:r>
+        <w:t>Centro de Investigaciones Sociológicas. (2023</w:t>
+      </w:r>
+      <w:r>
+        <w:t>b</w:t>
+      </w:r>
+      <w:r>
+        <w:t xml:space="preserve">). </w:t>
       </w:r>
       <w:r>
         <w:rPr>
           <w:i/>
           <w:iCs/>
         </w:rPr>
-        <w:t>Barómetro de julio 2023</w:t>
+        <w:t>3413/0 Barómetro de julio 2023</w:t>
       </w:r>
       <w:r>
         <w:t xml:space="preserve"> </w:t>
@@ -6636,7 +7602,188 @@
       <w:r>
         <w:t xml:space="preserve"> </w:t>
       </w:r>
-      <w:hyperlink r:id="rId8" w:history="1">
+      <w:hyperlink r:id="rId9" w:history="1">
+        <w:r>
+          <w:rPr>
+            <w:rStyle w:val="Hyperlink"/>
+            <w:b/>
+            <w:bCs/>
+          </w:rPr>
+          <w:t>https://www.cis.es/es/detalle-ficha-estudio?idEstudio=14729</w:t>
+        </w:r>
+      </w:hyperlink>
+      <w:r>
+        <w:t>.</w:t>
+      </w:r>
+    </w:p>
+    <w:p>
+      <w:pPr>
+        <w:pStyle w:val="referencia"/>
+        <w:rPr>
+          <w:lang w:val="en-IE"/>
+        </w:rPr>
+      </w:pPr>
+      <w:r>
+        <w:rPr>
+          <w:lang w:val="de-DE"/>
+        </w:rPr>
+        <w:t>Comprehensive R Archive Network</w:t>
+      </w:r>
+      <w:r>
+        <w:rPr>
+          <w:lang w:val="de-DE"/>
+        </w:rPr>
+        <w:t xml:space="preserve">. </w:t>
+      </w:r>
+      <w:r>
+        <w:rPr>
+          <w:lang w:val="en-IE"/>
+        </w:rPr>
+        <w:t xml:space="preserve">(n.d.). </w:t>
+      </w:r>
+      <w:r>
+        <w:rPr>
+          <w:i/>
+          <w:iCs/>
+          <w:lang w:val="en-IE"/>
+        </w:rPr>
+        <w:t>Collinearity Diagnostics, Model Fit &amp; Variable Contribution</w:t>
+      </w:r>
+      <w:r>
+        <w:rPr>
+          <w:lang w:val="en-IE"/>
+        </w:rPr>
+        <w:t>.</w:t>
+      </w:r>
+      <w:r>
+        <w:rPr>
+          <w:lang w:val="en-IE"/>
+        </w:rPr>
+        <w:t xml:space="preserve"> </w:t>
+      </w:r>
+      <w:r>
+        <w:rPr>
+          <w:lang w:val="en-IE"/>
+        </w:rPr>
+        <w:t>C</w:t>
+      </w:r>
+      <w:r>
+        <w:rPr>
+          <w:lang w:val="en-IE"/>
+        </w:rPr>
+        <w:t>ran.r-project.org</w:t>
+      </w:r>
+      <w:r>
+        <w:rPr>
+          <w:lang w:val="en-IE"/>
+        </w:rPr>
+        <w:t xml:space="preserve">. </w:t>
+      </w:r>
+      <w:r>
+        <w:rPr>
+          <w:b/>
+          <w:bCs/>
+          <w:u w:val="single"/>
+          <w:lang w:val="en-IE"/>
+        </w:rPr>
+        <w:t>https://cran.r-project.org/web/packages/olsrr/vignettes/regression_diagnostics.html</w:t>
+      </w:r>
+    </w:p>
+    <w:p>
+      <w:pPr>
+        <w:pStyle w:val="referencia"/>
+      </w:pPr>
+      <w:r>
+        <w:rPr>
+          <w:lang w:val="de-DE"/>
+        </w:rPr>
+        <w:t xml:space="preserve">Ortiz, Marco. </w:t>
+      </w:r>
+      <w:r>
+        <w:t xml:space="preserve">(2025). </w:t>
+      </w:r>
+      <w:proofErr w:type="spellStart"/>
+      <w:r>
+        <w:rPr>
+          <w:i/>
+          <w:iCs/>
+        </w:rPr>
+        <w:t>ensayo_regresion_logistica.R</w:t>
+      </w:r>
+      <w:proofErr w:type="spellEnd"/>
+      <w:r>
+        <w:t xml:space="preserve">. </w:t>
+      </w:r>
+      <w:r>
+        <w:t>G</w:t>
+      </w:r>
+      <w:r>
+        <w:t xml:space="preserve">itHub. </w:t>
+      </w:r>
+      <w:r>
+        <w:rPr>
+          <w:b/>
+          <w:bCs/>
+          <w:u w:val="single"/>
+        </w:rPr>
+        <w:t>https://github.com/ortizpalanques1/CIS/blob/main/ensayo_regresion_logistica.R</w:t>
+      </w:r>
+      <w:r>
+        <w:t>.</w:t>
+      </w:r>
+    </w:p>
+    <w:p>
+      <w:pPr>
+        <w:pStyle w:val="referencia"/>
+        <w:rPr>
+          <w:lang w:val="en-IE"/>
+        </w:rPr>
+      </w:pPr>
+      <w:r>
+        <w:rPr>
+          <w:lang w:val="en-IE"/>
+        </w:rPr>
+        <w:t>R Core Team</w:t>
+      </w:r>
+      <w:r>
+        <w:rPr>
+          <w:lang w:val="en-IE"/>
+        </w:rPr>
+        <w:t>.</w:t>
+      </w:r>
+      <w:r>
+        <w:rPr>
+          <w:lang w:val="en-IE"/>
+        </w:rPr>
+        <w:t xml:space="preserve"> </w:t>
+      </w:r>
+      <w:r>
+        <w:rPr>
+          <w:lang w:val="en-IE"/>
+        </w:rPr>
+        <w:t xml:space="preserve">(2021). </w:t>
+      </w:r>
+      <w:r>
+        <w:rPr>
+          <w:i/>
+          <w:iCs/>
+          <w:lang w:val="en-IE"/>
+        </w:rPr>
+        <w:t>R: A language and environment for statistical computing</w:t>
+      </w:r>
+      <w:r>
+        <w:rPr>
+          <w:lang w:val="en-IE"/>
+        </w:rPr>
+        <w:t>. R Foundation for Statistical Computing.</w:t>
+      </w:r>
+      <w:r>
+        <w:rPr>
+          <w:lang w:val="en-IE"/>
+        </w:rPr>
+        <w:t xml:space="preserve"> </w:t>
+      </w:r>
+      <w:hyperlink r:id="rId10" w:history="1">
         <w:r>
           <w:rPr>
             <w:rStyle w:val="Hyperlink"/>
@@ -6644,7 +7791,7 @@
             <w:bCs/>
             <w:lang w:val="en-IE"/>
           </w:rPr>
-          <w:t>https://www.cis.es/es/detalle-ficha-estudio?idEstudio=14729</w:t>
+          <w:t>https://www.R-project.org/</w:t>
         </w:r>
       </w:hyperlink>
       <w:r>
@@ -6657,76 +7804,39 @@
     <w:p>
       <w:pPr>
         <w:pStyle w:val="referencia"/>
+        <w:rPr>
+          <w:lang w:val="en-IE"/>
+        </w:rPr>
       </w:pPr>
       <w:r>
-        <w:t>Ortiz, Mar</w:t>
-      </w:r>
-      <w:r>
-        <w:t xml:space="preserve">co. </w:t>
-      </w:r>
-      <w:r>
-        <w:t xml:space="preserve">(2025). </w:t>
-      </w:r>
-      <w:proofErr w:type="spellStart"/>
-      <w:r>
-        <w:rPr>
-          <w:i/>
-          <w:iCs/>
-        </w:rPr>
-        <w:t>ensayo_regresion_logistica.R</w:t>
-      </w:r>
-      <w:proofErr w:type="spellEnd"/>
-      <w:r>
-        <w:t xml:space="preserve">. </w:t>
-      </w:r>
-      <w:r>
-        <w:t>G</w:t>
-      </w:r>
-      <w:r>
-        <w:t xml:space="preserve">itHub. </w:t>
-      </w:r>
-      <w:r>
-        <w:rPr>
-          <w:b/>
-          <w:bCs/>
-          <w:u w:val="single"/>
-        </w:rPr>
-        <w:t>https://github.com/ortizpalanques1/CIS/blob/main/ensayo_regresion_logistica.R</w:t>
-      </w:r>
-      <w:r>
-        <w:t>.</w:t>
-      </w:r>
-    </w:p>
-    <w:p>
-      <w:pPr>
-        <w:pStyle w:val="referencia"/>
         <w:rPr>
           <w:lang w:val="en-IE"/>
         </w:rPr>
-      </w:pPr>
+        <w:t>Schreiber-Gregory</w:t>
+      </w:r>
       <w:r>
         <w:rPr>
           <w:lang w:val="en-IE"/>
         </w:rPr>
-        <w:t>R Core Team</w:t>
+        <w:t xml:space="preserve">, </w:t>
       </w:r>
       <w:r>
         <w:rPr>
           <w:lang w:val="en-IE"/>
         </w:rPr>
-        <w:t>.</w:t>
+        <w:t xml:space="preserve">Deanna. (2017). </w:t>
       </w:r>
       <w:r>
         <w:rPr>
           <w:lang w:val="en-IE"/>
         </w:rPr>
+        <w:t>Multicollinearity: What Is It, Why Should We Care, and How Can It Be Controlled?</w:t>
+      </w:r>
+      <w:r>
+        <w:rPr>
+          <w:lang w:val="en-IE"/>
+        </w:rPr>
         <w:t xml:space="preserve"> </w:t>
-      </w:r>
-      <w:r>
-        <w:rPr>
-          <w:lang w:val="en-IE"/>
-        </w:rPr>
-        <w:t xml:space="preserve">(2021). </w:t>
       </w:r>
       <w:r>
         <w:rPr>
@@ -6734,7 +7844,7 @@
           <w:iCs/>
           <w:lang w:val="en-IE"/>
         </w:rPr>
-        <w:t>R: A language and environment for statistical</w:t>
+        <w:t>Proc</w:t>
       </w:r>
       <w:r>
         <w:rPr>
@@ -6742,7 +7852,7 @@
           <w:iCs/>
           <w:lang w:val="en-IE"/>
         </w:rPr>
-        <w:t xml:space="preserve"> </w:t>
+        <w:t>eedings</w:t>
       </w:r>
       <w:r>
         <w:rPr>
@@ -6750,19 +7860,15 @@
           <w:iCs/>
           <w:lang w:val="en-IE"/>
         </w:rPr>
-        <w:t>computing</w:t>
-      </w:r>
-      <w:r>
-        <w:rPr>
+        <w:t xml:space="preserve"> SAS Global Forum</w:t>
+      </w:r>
+      <w:r>
+        <w:rPr>
+          <w:i/>
+          <w:iCs/>
           <w:lang w:val="en-IE"/>
         </w:rPr>
-        <w:t>. R Foundation for Statistical Computing.</w:t>
-      </w:r>
-      <w:r>
-        <w:rPr>
-          <w:lang w:val="en-IE"/>
-        </w:rPr>
-        <w:t xml:space="preserve"> </w:t>
+        <w:t xml:space="preserve">. </w:t>
       </w:r>
       <w:r>
         <w:rPr>
@@ -6771,106 +7877,29 @@
           <w:u w:val="single"/>
           <w:lang w:val="en-IE"/>
         </w:rPr>
-        <w:t>https://www.R-project.org/</w:t>
+        <w:t>https://support.sas.com/resources/papers/proceedings17/1404-2017</w:t>
       </w:r>
       <w:r>
         <w:rPr>
           <w:lang w:val="en-IE"/>
         </w:rPr>
+        <w:t>.pdf</w:t>
+      </w:r>
+      <w:r>
+        <w:rPr>
+          <w:lang w:val="en-IE"/>
+        </w:rPr>
         <w:t>.</w:t>
       </w:r>
+      <w:r>
+        <w:rPr>
+          <w:lang w:val="en-IE"/>
+        </w:rPr>
+        <w:t xml:space="preserve"> </w:t>
+      </w:r>
     </w:p>
-    <w:p>
-      <w:pPr>
-        <w:rPr>
-          <w:lang w:val="es-ES"/>
-        </w:rPr>
-      </w:pPr>
-      <w:r>
-        <w:rPr>
-          <w:lang w:val="es-ES"/>
-        </w:rPr>
-        <w:t xml:space="preserve">PARA VIF </w:t>
-      </w:r>
-      <w:hyperlink r:id="rId9" w:history="1">
-        <w:proofErr w:type="spellStart"/>
-        <w:r>
-          <w:rPr>
-            <w:rStyle w:val="Hyperlink"/>
-            <w:lang w:val="es-ES"/>
-          </w:rPr>
-          <w:t>Collinearity</w:t>
-        </w:r>
-        <w:proofErr w:type="spellEnd"/>
-        <w:r>
-          <w:rPr>
-            <w:rStyle w:val="Hyperlink"/>
-            <w:lang w:val="es-ES"/>
-          </w:rPr>
-          <w:t xml:space="preserve"> </w:t>
-        </w:r>
-        <w:proofErr w:type="spellStart"/>
-        <w:r>
-          <w:rPr>
-            <w:rStyle w:val="Hyperlink"/>
-            <w:lang w:val="es-ES"/>
-          </w:rPr>
-          <w:t>Diagnostics</w:t>
-        </w:r>
-        <w:proofErr w:type="spellEnd"/>
-        <w:r>
-          <w:rPr>
-            <w:rStyle w:val="Hyperlink"/>
-            <w:lang w:val="es-ES"/>
-          </w:rPr>
-          <w:t xml:space="preserve">, </w:t>
-        </w:r>
-        <w:proofErr w:type="spellStart"/>
-        <w:r>
-          <w:rPr>
-            <w:rStyle w:val="Hyperlink"/>
-            <w:lang w:val="es-ES"/>
-          </w:rPr>
-          <w:t>Model</w:t>
-        </w:r>
-        <w:proofErr w:type="spellEnd"/>
-        <w:r>
-          <w:rPr>
-            <w:rStyle w:val="Hyperlink"/>
-            <w:lang w:val="es-ES"/>
-          </w:rPr>
-          <w:t xml:space="preserve"> </w:t>
-        </w:r>
-        <w:proofErr w:type="spellStart"/>
-        <w:r>
-          <w:rPr>
-            <w:rStyle w:val="Hyperlink"/>
-            <w:lang w:val="es-ES"/>
-          </w:rPr>
-          <w:t>Fit</w:t>
-        </w:r>
-        <w:proofErr w:type="spellEnd"/>
-        <w:r>
-          <w:rPr>
-            <w:rStyle w:val="Hyperlink"/>
-            <w:lang w:val="es-ES"/>
-          </w:rPr>
-          <w:t xml:space="preserve"> &amp; Variable </w:t>
-        </w:r>
-        <w:proofErr w:type="spellStart"/>
-        <w:r>
-          <w:rPr>
-            <w:rStyle w:val="Hyperlink"/>
-            <w:lang w:val="es-ES"/>
-          </w:rPr>
-          <w:t>Contribution</w:t>
-        </w:r>
-        <w:proofErr w:type="spellEnd"/>
-      </w:hyperlink>
-    </w:p>
-    <w:p/>
     <w:sectPr>
-      <w:headerReference w:type="default" r:id="rId10"/>
+      <w:headerReference w:type="default" r:id="rId11"/>
       <w:pgSz w:w="11906" w:h="16838"/>
       <w:pgMar w:top="1440" w:right="1440" w:bottom="1440" w:left="1440" w:header="708" w:footer="708" w:gutter="0"/>
       <w:cols w:space="708"/>
@@ -8432,8 +9461,9 @@
     <w:uiPriority w:val="35"/>
     <w:unhideWhenUsed/>
     <w:qFormat/>
-    <w:rsid w:val="004E6300"/>
+    <w:rsid w:val="009F7DCF"/>
     <w:pPr>
+      <w:keepNext/>
       <w:ind w:firstLine="0"/>
     </w:pPr>
     <w:rPr>
@@ -8447,8 +9477,9 @@
     <w:basedOn w:val="Normal"/>
     <w:link w:val="sinsangriaChar"/>
     <w:qFormat/>
-    <w:rsid w:val="000F5E63"/>
+    <w:rsid w:val="009B70B6"/>
     <w:pPr>
+      <w:keepNext/>
       <w:ind w:firstLine="0"/>
     </w:pPr>
     <w:rPr>
@@ -8459,7 +9490,7 @@
     <w:name w:val="sin_sangria Char"/>
     <w:basedOn w:val="DefaultParagraphFont"/>
     <w:link w:val="sinsangria"/>
-    <w:rsid w:val="000F5E63"/>
+    <w:rsid w:val="009B70B6"/>
     <w:rPr>
       <w:rFonts w:ascii="Times New Roman" w:hAnsi="Times New Roman"/>
       <w:lang w:eastAsia="en-IE"/>
@@ -8509,6 +9540,18 @@
     <w:rPr>
       <w:rFonts w:ascii="Times New Roman" w:hAnsi="Times New Roman"/>
       <w:lang w:val="es-ES"/>
+    </w:rPr>
+  </w:style>
+  <w:style w:type="character" w:styleId="FollowedHyperlink">
+    <w:name w:val="FollowedHyperlink"/>
+    <w:basedOn w:val="DefaultParagraphFont"/>
+    <w:uiPriority w:val="99"/>
+    <w:semiHidden/>
+    <w:unhideWhenUsed/>
+    <w:rsid w:val="003B030D"/>
+    <w:rPr>
+      <w:color w:val="96607D" w:themeColor="followedHyperlink"/>
+      <w:u w:val="single"/>
     </w:rPr>
   </w:style>
 </w:styles>

</xml_diff>

<commit_message>
Variables finales. El modelo no predice
</commit_message>
<xml_diff>
--- a/Texts/ensayo_de_prueba.docx
+++ b/Texts/ensayo_de_prueba.docx
@@ -4,6 +4,75 @@
   <w:body>
     <w:p>
       <w:pPr>
+        <w:pStyle w:val="Title"/>
+        <w:rPr>
+          <w:lang w:val="es-ES"/>
+        </w:rPr>
+      </w:pPr>
+      <w:r>
+        <w:rPr>
+          <w:lang w:val="es-ES"/>
+        </w:rPr>
+        <w:t>Variables sociales y voto por el PSOE en 2023</w:t>
+      </w:r>
+    </w:p>
+    <w:p>
+      <w:pPr>
+        <w:pStyle w:val="afiliacion"/>
+      </w:pPr>
+      <w:r>
+        <w:t>Marco Ortiz Palanques</w:t>
+      </w:r>
+    </w:p>
+    <w:p>
+      <w:pPr>
+        <w:pStyle w:val="afiliacion"/>
+      </w:pPr>
+      <w:r>
+        <w:t>Departamento de Ciencias Políticas, Universidad XXX</w:t>
+      </w:r>
+    </w:p>
+    <w:p>
+      <w:pPr>
+        <w:pStyle w:val="afiliacion"/>
+      </w:pPr>
+      <w:r>
+        <w:t>SOCEL 101: Estadística electoral</w:t>
+      </w:r>
+    </w:p>
+    <w:p>
+      <w:pPr>
+        <w:pStyle w:val="afiliacion"/>
+      </w:pPr>
+      <w:r>
+        <w:t>Dr. Profesor XXX</w:t>
+      </w:r>
+    </w:p>
+    <w:p>
+      <w:pPr>
+        <w:pStyle w:val="afiliacion"/>
+      </w:pPr>
+      <w:r>
+        <w:t>28 de abril de 2025</w:t>
+      </w:r>
+    </w:p>
+    <w:p>
+      <w:pPr>
+        <w:spacing w:after="160" w:line="278" w:lineRule="auto"/>
+        <w:ind w:firstLine="0"/>
+        <w:rPr>
+          <w:lang w:val="es-ES"/>
+        </w:rPr>
+      </w:pPr>
+      <w:r>
+        <w:rPr>
+          <w:lang w:val="es-ES"/>
+        </w:rPr>
+        <w:br w:type="page"/>
+      </w:r>
+    </w:p>
+    <w:p>
+      <w:pPr>
         <w:pStyle w:val="Heading1"/>
         <w:rPr>
           <w:lang w:val="es-ES"/>
@@ -13,6 +82,7 @@
         <w:rPr>
           <w:lang w:val="es-ES"/>
         </w:rPr>
+        <w:lastRenderedPageBreak/>
         <w:t xml:space="preserve">Variables </w:t>
       </w:r>
       <w:r>
@@ -384,6 +454,9 @@
       <w:r>
         <w:t xml:space="preserve"> Variable independiente, dicotómica.</w:t>
       </w:r>
+      <w:r>
+        <w:t xml:space="preserve"> Sus valores son: 0 = mujer, 1 = hombre.</w:t>
+      </w:r>
     </w:p>
     <w:p>
       <w:pPr>
@@ -458,6 +531,12 @@
       <w:r>
         <w:t xml:space="preserve"> Variable independiente, dicotómica.</w:t>
       </w:r>
+      <w:r>
+        <w:t xml:space="preserve"> Sus valores </w:t>
+      </w:r>
+      <w:r>
+        <w:t>son: 0 = no católico, 1 = católico.</w:t>
+      </w:r>
     </w:p>
     <w:p>
       <w:pPr>
@@ -756,33 +835,11 @@
         </w:rPr>
         <w:t xml:space="preserve">Car, </w:t>
       </w:r>
-      <w:proofErr w:type="spellStart"/>
-      <w:r>
-        <w:rPr>
-          <w:lang w:val="es-ES"/>
-        </w:rPr>
-        <w:t>Tidyverse</w:t>
-      </w:r>
-      <w:proofErr w:type="spellEnd"/>
-      <w:r>
-        <w:rPr>
-          <w:lang w:val="es-ES"/>
-        </w:rPr>
-        <w:t xml:space="preserve"> y </w:t>
-      </w:r>
-      <w:proofErr w:type="spellStart"/>
-      <w:r>
-        <w:rPr>
-          <w:lang w:val="es-ES"/>
-        </w:rPr>
-        <w:t>Writexl</w:t>
-      </w:r>
-      <w:proofErr w:type="spellEnd"/>
-      <w:r>
-        <w:rPr>
-          <w:lang w:val="es-ES"/>
-        </w:rPr>
-        <w:t>.</w:t>
+      <w:r>
+        <w:rPr>
+          <w:lang w:val="es-ES"/>
+        </w:rPr>
+        <w:t>Tidyverse y Writexl.</w:t>
       </w:r>
       <w:r>
         <w:rPr>
@@ -2194,11 +2251,9 @@
               <w:pStyle w:val="sinsangria"/>
               <w:jc w:val="center"/>
             </w:pPr>
-            <w:proofErr w:type="spellStart"/>
             <w:r>
               <w:t>Porcentaje</w:t>
             </w:r>
-            <w:proofErr w:type="spellEnd"/>
           </w:p>
         </w:tc>
       </w:tr>
@@ -2249,11 +2304,9 @@
             <w:pPr>
               <w:pStyle w:val="sinsangria"/>
             </w:pPr>
-            <w:proofErr w:type="spellStart"/>
             <w:r>
               <w:t>Mujer</w:t>
             </w:r>
-            <w:proofErr w:type="spellEnd"/>
           </w:p>
         </w:tc>
         <w:tc>
@@ -2461,11 +2514,7 @@
               <w:pStyle w:val="sinsangria"/>
             </w:pPr>
             <w:r>
-              <w:t xml:space="preserve">No </w:t>
-            </w:r>
-            <w:proofErr w:type="spellStart"/>
-            <w:r>
-              <w:t>cat</w:t>
+              <w:t>No cat</w:t>
             </w:r>
             <w:r>
               <w:t>ó</w:t>
@@ -2473,7 +2522,6 @@
             <w:r>
               <w:t>lico</w:t>
             </w:r>
-            <w:proofErr w:type="spellEnd"/>
           </w:p>
         </w:tc>
         <w:tc>
@@ -2573,7 +2621,6 @@
             <w:pPr>
               <w:pStyle w:val="sinsangria"/>
             </w:pPr>
-            <w:proofErr w:type="spellStart"/>
             <w:r>
               <w:t>Cat</w:t>
             </w:r>
@@ -2583,7 +2630,6 @@
             <w:r>
               <w:t>lico</w:t>
             </w:r>
-            <w:proofErr w:type="spellEnd"/>
           </w:p>
         </w:tc>
         <w:tc>
@@ -3610,52 +3656,203 @@
         </w:rPr>
         <w:t>eliminación hacia atrás (</w:t>
       </w:r>
-      <w:proofErr w:type="spellStart"/>
       <w:r>
         <w:rPr>
           <w:i/>
           <w:iCs/>
           <w:lang w:val="es-ES"/>
         </w:rPr>
-        <w:t>backward</w:t>
-      </w:r>
-      <w:proofErr w:type="spellEnd"/>
+        <w:t>backward stepwise regression</w:t>
+      </w:r>
+      <w:r>
+        <w:rPr>
+          <w:lang w:val="es-ES"/>
+        </w:rPr>
+        <w:t>)</w:t>
+      </w:r>
+      <w:r>
+        <w:rPr>
+          <w:lang w:val="es-ES"/>
+        </w:rPr>
+        <w:t xml:space="preserve"> fue usada para la selección de las variables en el modelo final. Éstas deben alcanzar un nivel de significación </w:t>
+      </w:r>
+      <w:r>
+        <w:rPr>
+          <w:lang w:val="es-ES"/>
+        </w:rPr>
+        <w:t>menor a 0,01 (</w:t>
+      </w:r>
       <w:r>
         <w:rPr>
           <w:i/>
           <w:iCs/>
           <w:lang w:val="es-ES"/>
         </w:rPr>
-        <w:t xml:space="preserve"> </w:t>
-      </w:r>
-      <w:proofErr w:type="spellStart"/>
+        <w:t xml:space="preserve">p </w:t>
+      </w:r>
       <w:r>
         <w:rPr>
           <w:i/>
           <w:iCs/>
           <w:lang w:val="es-ES"/>
         </w:rPr>
-        <w:t>stepwise</w:t>
-      </w:r>
-      <w:proofErr w:type="spellEnd"/>
+        <w:t>&lt; 0,01</w:t>
+      </w:r>
+      <w:r>
+        <w:rPr>
+          <w:lang w:val="es-ES"/>
+        </w:rPr>
+        <w:t>)</w:t>
+      </w:r>
+      <w:r>
+        <w:rPr>
+          <w:lang w:val="es-ES"/>
+        </w:rPr>
+        <w:t xml:space="preserve"> </w:t>
+      </w:r>
+      <w:r>
+        <w:rPr>
+          <w:lang w:val="es-ES"/>
+        </w:rPr>
+        <w:t xml:space="preserve">para poder ser seleccionadas. </w:t>
+      </w:r>
+      <w:r>
+        <w:rPr>
+          <w:lang w:val="es-ES"/>
+        </w:rPr>
+        <w:t>En el modelo inicial</w:t>
+      </w:r>
+      <w:r>
+        <w:rPr>
+          <w:lang w:val="es-ES"/>
+        </w:rPr>
+        <w:t xml:space="preserve"> (</w:t>
+      </w:r>
+      <w:r>
+        <w:rPr>
+          <w:lang w:val="es-ES"/>
+        </w:rPr>
+        <w:fldChar w:fldCharType="begin"/>
+      </w:r>
+      <w:r>
+        <w:rPr>
+          <w:lang w:val="es-ES"/>
+        </w:rPr>
+        <w:instrText xml:space="preserve"> REF _Ref196642567 \h </w:instrText>
+      </w:r>
+      <w:r>
+        <w:rPr>
+          <w:lang w:val="es-ES"/>
+        </w:rPr>
+      </w:r>
+      <w:r>
+        <w:rPr>
+          <w:lang w:val="es-ES"/>
+        </w:rPr>
+        <w:fldChar w:fldCharType="separate"/>
+      </w:r>
+      <w:r>
+        <w:rPr>
+          <w:lang w:val="es-ES"/>
+        </w:rPr>
+        <w:t xml:space="preserve">Tabla </w:t>
+      </w:r>
+      <w:r>
+        <w:rPr>
+          <w:noProof/>
+          <w:lang w:val="es-ES"/>
+        </w:rPr>
+        <w:t>4</w:t>
+      </w:r>
+      <w:r>
+        <w:rPr>
+          <w:lang w:val="es-ES"/>
+        </w:rPr>
+        <w:fldChar w:fldCharType="end"/>
+      </w:r>
+      <w:r>
+        <w:rPr>
+          <w:lang w:val="es-ES"/>
+        </w:rPr>
+        <w:t>)</w:t>
+      </w:r>
+      <w:r>
+        <w:rPr>
+          <w:lang w:val="es-ES"/>
+        </w:rPr>
+        <w:t xml:space="preserve"> </w:t>
+      </w:r>
+      <w:r>
+        <w:rPr>
+          <w:lang w:val="es-ES"/>
+        </w:rPr>
+        <w:t xml:space="preserve">se </w:t>
+      </w:r>
+      <w:r>
+        <w:rPr>
+          <w:lang w:val="es-ES"/>
+        </w:rPr>
+        <w:lastRenderedPageBreak/>
+        <w:t xml:space="preserve">incluyeron todas las variables independientes y sus interacciones. </w:t>
+      </w:r>
+      <w:r>
+        <w:rPr>
+          <w:lang w:val="es-ES"/>
+        </w:rPr>
+        <w:t xml:space="preserve">Para los subsiguientes modelos se incluyeron las variables </w:t>
+      </w:r>
+      <w:r>
+        <w:rPr>
+          <w:lang w:val="es-ES"/>
+        </w:rPr>
+        <w:t>independientes significativas, las variables independientes presentes en interacciones significativas y las interacciones significativas</w:t>
+      </w:r>
+      <w:r>
+        <w:rPr>
+          <w:lang w:val="es-ES"/>
+        </w:rPr>
+        <w:t>. Por ejemplo</w:t>
+      </w:r>
+      <w:r>
+        <w:rPr>
+          <w:lang w:val="es-ES"/>
+        </w:rPr>
+        <w:t>, el modelo completo muestra que el ingreso por hogar (INGRES</w:t>
+      </w:r>
+      <w:r>
+        <w:rPr>
+          <w:lang w:val="es-ES"/>
+        </w:rPr>
+        <w:t xml:space="preserve">HOG) no tiene un valor </w:t>
+      </w:r>
       <w:r>
         <w:rPr>
           <w:i/>
           <w:iCs/>
           <w:lang w:val="es-ES"/>
         </w:rPr>
-        <w:t xml:space="preserve"> </w:t>
-      </w:r>
-      <w:proofErr w:type="spellStart"/>
+        <w:t>p</w:t>
+      </w:r>
+      <w:r>
+        <w:rPr>
+          <w:lang w:val="es-ES"/>
+        </w:rPr>
+        <w:t xml:space="preserve"> significativo</w:t>
+      </w:r>
+      <w:r>
+        <w:rPr>
+          <w:lang w:val="es-ES"/>
+        </w:rPr>
+        <w:t xml:space="preserve"> (</w:t>
+      </w:r>
       <w:r>
         <w:rPr>
           <w:i/>
           <w:iCs/>
           <w:lang w:val="es-ES"/>
         </w:rPr>
-        <w:t>regression</w:t>
-      </w:r>
-      <w:proofErr w:type="spellEnd"/>
+        <w:t>p &gt; ,01</w:t>
+      </w:r>
       <w:r>
         <w:rPr>
           <w:lang w:val="es-ES"/>
@@ -3666,202 +3863,37 @@
         <w:rPr>
           <w:lang w:val="es-ES"/>
         </w:rPr>
-        <w:t xml:space="preserve"> fue usada para la selección de las variables en el modelo final. Éstas deben alcanzar un nivel de significación </w:t>
-      </w:r>
-      <w:r>
-        <w:rPr>
-          <w:lang w:val="es-ES"/>
-        </w:rPr>
-        <w:t>menor a 0,01 (</w:t>
-      </w:r>
-      <w:r>
-        <w:rPr>
-          <w:i/>
-          <w:iCs/>
-          <w:lang w:val="es-ES"/>
-        </w:rPr>
-        <w:t xml:space="preserve">p </w:t>
-      </w:r>
-      <w:r>
-        <w:rPr>
-          <w:i/>
-          <w:iCs/>
-          <w:lang w:val="es-ES"/>
-        </w:rPr>
-        <w:t>&lt; 0,01</w:t>
-      </w:r>
-      <w:r>
-        <w:rPr>
-          <w:lang w:val="es-ES"/>
-        </w:rPr>
-        <w:t>)</w:t>
-      </w:r>
-      <w:r>
-        <w:rPr>
-          <w:lang w:val="es-ES"/>
-        </w:rPr>
-        <w:t xml:space="preserve"> </w:t>
-      </w:r>
-      <w:r>
-        <w:rPr>
-          <w:lang w:val="es-ES"/>
-        </w:rPr>
-        <w:t xml:space="preserve">para poder ser seleccionadas. </w:t>
-      </w:r>
-      <w:r>
-        <w:rPr>
-          <w:lang w:val="es-ES"/>
-        </w:rPr>
-        <w:t>En el modelo inicial</w:t>
-      </w:r>
-      <w:r>
-        <w:rPr>
-          <w:lang w:val="es-ES"/>
-        </w:rPr>
-        <w:t xml:space="preserve"> (</w:t>
-      </w:r>
-      <w:r>
-        <w:rPr>
-          <w:lang w:val="es-ES"/>
-        </w:rPr>
-        <w:fldChar w:fldCharType="begin"/>
-      </w:r>
-      <w:r>
-        <w:rPr>
-          <w:lang w:val="es-ES"/>
-        </w:rPr>
-        <w:instrText xml:space="preserve"> REF _Ref196642567 \h </w:instrText>
-      </w:r>
-      <w:r>
-        <w:rPr>
-          <w:lang w:val="es-ES"/>
-        </w:rPr>
-      </w:r>
-      <w:r>
-        <w:rPr>
-          <w:lang w:val="es-ES"/>
-        </w:rPr>
-        <w:fldChar w:fldCharType="separate"/>
-      </w:r>
-      <w:r>
-        <w:rPr>
-          <w:lang w:val="es-ES"/>
-        </w:rPr>
-        <w:t xml:space="preserve">Tabla </w:t>
-      </w:r>
-      <w:r>
-        <w:rPr>
-          <w:noProof/>
-          <w:lang w:val="es-ES"/>
-        </w:rPr>
-        <w:t>4</w:t>
-      </w:r>
-      <w:r>
-        <w:rPr>
-          <w:lang w:val="es-ES"/>
-        </w:rPr>
-        <w:fldChar w:fldCharType="end"/>
-      </w:r>
-      <w:r>
-        <w:rPr>
-          <w:lang w:val="es-ES"/>
-        </w:rPr>
-        <w:t>)</w:t>
-      </w:r>
-      <w:r>
-        <w:rPr>
-          <w:lang w:val="es-ES"/>
-        </w:rPr>
-        <w:t xml:space="preserve"> </w:t>
-      </w:r>
-      <w:r>
-        <w:rPr>
-          <w:lang w:val="es-ES"/>
-        </w:rPr>
-        <w:t xml:space="preserve">se </w:t>
-      </w:r>
-      <w:r>
-        <w:rPr>
-          <w:lang w:val="es-ES"/>
-        </w:rPr>
-        <w:lastRenderedPageBreak/>
-        <w:t xml:space="preserve">incluyeron todas las variables independientes y sus interacciones. </w:t>
-      </w:r>
-      <w:r>
-        <w:rPr>
-          <w:lang w:val="es-ES"/>
-        </w:rPr>
-        <w:t xml:space="preserve">Para los subsiguientes modelos se incluyeron las variables </w:t>
-      </w:r>
-      <w:r>
-        <w:rPr>
-          <w:lang w:val="es-ES"/>
-        </w:rPr>
-        <w:t>independientes significativas, las variables independientes presentes en interacciones significativas y las interacciones significativas</w:t>
-      </w:r>
-      <w:r>
-        <w:rPr>
-          <w:lang w:val="es-ES"/>
-        </w:rPr>
-        <w:t>. Por ejemplo</w:t>
-      </w:r>
-      <w:r>
-        <w:rPr>
-          <w:lang w:val="es-ES"/>
-        </w:rPr>
-        <w:t>, el modelo completo muestra que el ingreso por hogar (INGRES</w:t>
-      </w:r>
-      <w:r>
-        <w:rPr>
-          <w:lang w:val="es-ES"/>
-        </w:rPr>
-        <w:t xml:space="preserve">HOG) no tiene un valor </w:t>
-      </w:r>
-      <w:r>
-        <w:rPr>
-          <w:i/>
-          <w:iCs/>
-          <w:lang w:val="es-ES"/>
-        </w:rPr>
-        <w:t>p</w:t>
-      </w:r>
-      <w:r>
-        <w:rPr>
-          <w:lang w:val="es-ES"/>
-        </w:rPr>
-        <w:t xml:space="preserve"> significativo</w:t>
-      </w:r>
-      <w:r>
-        <w:rPr>
-          <w:lang w:val="es-ES"/>
-        </w:rPr>
-        <w:t xml:space="preserve"> (</w:t>
-      </w:r>
-      <w:r>
-        <w:rPr>
-          <w:i/>
-          <w:iCs/>
-          <w:lang w:val="es-ES"/>
-        </w:rPr>
-        <w:t>p &gt; ,01</w:t>
-      </w:r>
-      <w:r>
-        <w:rPr>
-          <w:lang w:val="es-ES"/>
-        </w:rPr>
-        <w:t>)</w:t>
-      </w:r>
-      <w:r>
-        <w:rPr>
-          <w:lang w:val="es-ES"/>
-        </w:rPr>
         <w:t>, sin embargo, su interacción con sexo sí lo es. Por ello</w:t>
       </w:r>
       <w:r>
         <w:rPr>
           <w:lang w:val="es-ES"/>
         </w:rPr>
-        <w:t>, ingreso por hogar fue incluido en los modelos subsiguientes.</w:t>
+        <w:t xml:space="preserve">, </w:t>
+      </w:r>
+      <w:r>
+        <w:rPr>
+          <w:lang w:val="es-ES"/>
+        </w:rPr>
+        <w:t xml:space="preserve">la variable </w:t>
+      </w:r>
+      <w:r>
+        <w:rPr>
+          <w:lang w:val="es-ES"/>
+        </w:rPr>
+        <w:t>ingreso por hogar fue incluid</w:t>
+      </w:r>
+      <w:r>
+        <w:rPr>
+          <w:lang w:val="es-ES"/>
+        </w:rPr>
+        <w:t>a</w:t>
+      </w:r>
+      <w:r>
+        <w:rPr>
+          <w:lang w:val="es-ES"/>
+        </w:rPr>
+        <w:t xml:space="preserve"> en los modelos subsiguientes.</w:t>
       </w:r>
     </w:p>
     <w:p>
@@ -4127,9 +4159,6 @@
               <w:jc w:val="right"/>
             </w:pPr>
             <w:r>
-              <w:t>0</w:t>
-            </w:r>
-            <w:r>
               <w:t>,</w:t>
             </w:r>
             <w:r>
@@ -4159,9 +4188,6 @@
               <w:pStyle w:val="sinsangria"/>
               <w:jc w:val="right"/>
             </w:pPr>
-            <w:r>
-              <w:t>0</w:t>
-            </w:r>
             <w:r>
               <w:t>,</w:t>
             </w:r>
@@ -4256,9 +4282,6 @@
               <w:jc w:val="right"/>
             </w:pPr>
             <w:r>
-              <w:t>0</w:t>
-            </w:r>
-            <w:r>
               <w:t>,</w:t>
             </w:r>
             <w:r>
@@ -4285,9 +4308,6 @@
               <w:pStyle w:val="sinsangria"/>
               <w:jc w:val="right"/>
             </w:pPr>
-            <w:r>
-              <w:t>0</w:t>
-            </w:r>
             <w:r>
               <w:t>,</w:t>
             </w:r>
@@ -4349,9 +4369,6 @@
               <w:t xml:space="preserve"> </w:t>
             </w:r>
             <w:r>
-              <w:t>0</w:t>
-            </w:r>
-            <w:r>
               <w:t>,</w:t>
             </w:r>
             <w:r>
@@ -4384,9 +4401,6 @@
               <w:pStyle w:val="sinsangria"/>
               <w:jc w:val="right"/>
             </w:pPr>
-            <w:r>
-              <w:t>0</w:t>
-            </w:r>
             <w:r>
               <w:t>,</w:t>
             </w:r>
@@ -4478,9 +4492,6 @@
               <w:t xml:space="preserve"> </w:t>
             </w:r>
             <w:r>
-              <w:t>0</w:t>
-            </w:r>
-            <w:r>
               <w:t>,</w:t>
             </w:r>
             <w:r>
@@ -4507,9 +4518,6 @@
               <w:pStyle w:val="sinsangria"/>
               <w:jc w:val="right"/>
             </w:pPr>
-            <w:r>
-              <w:t>0</w:t>
-            </w:r>
             <w:r>
               <w:t>,</w:t>
             </w:r>
@@ -4598,9 +4606,6 @@
               <w:t xml:space="preserve"> </w:t>
             </w:r>
             <w:r>
-              <w:t>0</w:t>
-            </w:r>
-            <w:r>
               <w:t>,</w:t>
             </w:r>
             <w:r>
@@ -4627,9 +4632,6 @@
               <w:pStyle w:val="sinsangria"/>
               <w:jc w:val="right"/>
             </w:pPr>
-            <w:r>
-              <w:t>0</w:t>
-            </w:r>
             <w:r>
               <w:t>,</w:t>
             </w:r>
@@ -4718,15 +4720,12 @@
               <w:t xml:space="preserve"> </w:t>
             </w:r>
             <w:r>
+              <w:t>,</w:t>
+            </w:r>
+            <w:r>
               <w:t>0</w:t>
             </w:r>
             <w:r>
-              <w:t>,</w:t>
-            </w:r>
-            <w:r>
-              <w:t>0</w:t>
-            </w:r>
-            <w:r>
               <w:t>7</w:t>
             </w:r>
           </w:p>
@@ -4750,9 +4749,6 @@
               <w:pStyle w:val="sinsangria"/>
               <w:jc w:val="right"/>
             </w:pPr>
-            <w:r>
-              <w:t>0</w:t>
-            </w:r>
             <w:r>
               <w:t>,</w:t>
             </w:r>
@@ -4844,9 +4840,6 @@
               <w:t xml:space="preserve"> </w:t>
             </w:r>
             <w:r>
-              <w:t>0</w:t>
-            </w:r>
-            <w:r>
               <w:t>,</w:t>
             </w:r>
             <w:r>
@@ -4882,9 +4875,6 @@
               <w:pStyle w:val="sinsangria"/>
               <w:jc w:val="right"/>
             </w:pPr>
-            <w:r>
-              <w:t>0</w:t>
-            </w:r>
             <w:r>
               <w:t>,</w:t>
             </w:r>
@@ -4973,7 +4963,7 @@
               <w:pStyle w:val="sinsangria"/>
             </w:pPr>
             <w:r>
-              <w:t>-0</w:t>
+              <w:t>-</w:t>
             </w:r>
             <w:r>
               <w:t>,</w:t>
@@ -5003,9 +4993,6 @@
               <w:jc w:val="right"/>
             </w:pPr>
             <w:r>
-              <w:t>0</w:t>
-            </w:r>
-            <w:r>
               <w:t>,</w:t>
             </w:r>
             <w:r>
@@ -5035,9 +5022,6 @@
               <w:pStyle w:val="sinsangria"/>
               <w:jc w:val="right"/>
             </w:pPr>
-            <w:r>
-              <w:t>0</w:t>
-            </w:r>
             <w:r>
               <w:t>,</w:t>
             </w:r>
@@ -5099,9 +5083,6 @@
               <w:t xml:space="preserve"> </w:t>
             </w:r>
             <w:r>
-              <w:t>0</w:t>
-            </w:r>
-            <w:r>
               <w:t>,</w:t>
             </w:r>
             <w:r>
@@ -5137,9 +5118,6 @@
               <w:pStyle w:val="sinsangria"/>
               <w:jc w:val="right"/>
             </w:pPr>
-            <w:r>
-              <w:t>0</w:t>
-            </w:r>
             <w:r>
               <w:t>,</w:t>
             </w:r>
@@ -5231,7 +5209,7 @@
               <w:pStyle w:val="sinsangria"/>
             </w:pPr>
             <w:r>
-              <w:t>-0</w:t>
+              <w:t>-</w:t>
             </w:r>
             <w:r>
               <w:t>,</w:t>
@@ -5264,9 +5242,6 @@
               <w:jc w:val="right"/>
             </w:pPr>
             <w:r>
-              <w:t>0</w:t>
-            </w:r>
-            <w:r>
               <w:t>,</w:t>
             </w:r>
             <w:r>
@@ -5293,9 +5268,6 @@
               <w:pStyle w:val="sinsangria"/>
               <w:jc w:val="right"/>
             </w:pPr>
-            <w:r>
-              <w:t>0</w:t>
-            </w:r>
             <w:r>
               <w:t>,</w:t>
             </w:r>
@@ -5351,7 +5323,7 @@
               <w:pStyle w:val="sinsangria"/>
             </w:pPr>
             <w:r>
-              <w:t>-0</w:t>
+              <w:t>-</w:t>
             </w:r>
             <w:r>
               <w:t>,</w:t>
@@ -5384,9 +5356,6 @@
               <w:jc w:val="right"/>
             </w:pPr>
             <w:r>
-              <w:t>0</w:t>
-            </w:r>
-            <w:r>
               <w:t>,</w:t>
             </w:r>
             <w:r>
@@ -5413,9 +5382,6 @@
               <w:pStyle w:val="sinsangria"/>
               <w:jc w:val="right"/>
             </w:pPr>
-            <w:r>
-              <w:t>0</w:t>
-            </w:r>
             <w:r>
               <w:t>,</w:t>
             </w:r>
@@ -5471,7 +5437,7 @@
               <w:pStyle w:val="sinsangria"/>
             </w:pPr>
             <w:r>
-              <w:t>-0</w:t>
+              <w:t>-</w:t>
             </w:r>
             <w:r>
               <w:t>,</w:t>
@@ -5506,9 +5472,6 @@
               <w:pStyle w:val="sinsangria"/>
               <w:jc w:val="right"/>
             </w:pPr>
-            <w:r>
-              <w:t>0</w:t>
-            </w:r>
             <w:r>
               <w:t>,</w:t>
             </w:r>
@@ -5591,9 +5554,6 @@
               <w:t xml:space="preserve"> </w:t>
             </w:r>
             <w:r>
-              <w:t>0</w:t>
-            </w:r>
-            <w:r>
               <w:t>,</w:t>
             </w:r>
             <w:r>
@@ -5620,9 +5580,6 @@
               <w:pStyle w:val="sinsangria"/>
               <w:jc w:val="right"/>
             </w:pPr>
-            <w:r>
-              <w:t>0</w:t>
-            </w:r>
             <w:r>
               <w:t>,</w:t>
             </w:r>
@@ -5708,7 +5665,7 @@
               <w:pStyle w:val="sinsangria"/>
             </w:pPr>
             <w:r>
-              <w:t>-0</w:t>
+              <w:t>-</w:t>
             </w:r>
             <w:r>
               <w:t>,</w:t>
@@ -5737,9 +5694,6 @@
               <w:pStyle w:val="sinsangria"/>
               <w:jc w:val="right"/>
             </w:pPr>
-            <w:r>
-              <w:t>0</w:t>
-            </w:r>
             <w:r>
               <w:t>,</w:t>
             </w:r>
@@ -5820,7 +5774,7 @@
               <w:pStyle w:val="sinsangria"/>
             </w:pPr>
             <w:r>
-              <w:t>-0</w:t>
+              <w:t>-</w:t>
             </w:r>
             <w:r>
               <w:t>,</w:t>
@@ -5858,9 +5812,6 @@
               <w:jc w:val="right"/>
             </w:pPr>
             <w:r>
-              <w:t>0</w:t>
-            </w:r>
-            <w:r>
               <w:t>,</w:t>
             </w:r>
             <w:r>
@@ -5886,9 +5837,6 @@
               <w:pStyle w:val="sinsangria"/>
               <w:jc w:val="right"/>
             </w:pPr>
-            <w:r>
-              <w:t>0</w:t>
-            </w:r>
             <w:r>
               <w:t>,</w:t>
             </w:r>
@@ -5944,7 +5892,7 @@
               <w:pStyle w:val="sinsangria"/>
             </w:pPr>
             <w:r>
-              <w:t>-0</w:t>
+              <w:t>-</w:t>
             </w:r>
             <w:r>
               <w:t>,</w:t>
@@ -5973,9 +5921,6 @@
               <w:pStyle w:val="sinsangria"/>
               <w:jc w:val="right"/>
             </w:pPr>
-            <w:r>
-              <w:t>0</w:t>
-            </w:r>
             <w:r>
               <w:t>,</w:t>
             </w:r>
@@ -6303,19 +6248,93 @@
           <w:lang w:val="es-ES"/>
         </w:rPr>
       </w:pPr>
+      <w:r>
+        <w:rPr>
+          <w:lang w:val="es-ES"/>
+        </w:rPr>
+        <w:t>El modelo fina</w:t>
+      </w:r>
+      <w:r>
+        <w:rPr>
+          <w:lang w:val="es-ES"/>
+        </w:rPr>
+        <w:t>l</w:t>
+      </w:r>
+      <w:r>
+        <w:rPr>
+          <w:lang w:val="es-ES"/>
+        </w:rPr>
+        <w:t xml:space="preserve"> sólo conserva tres de las variables originales (sexo, edad y nivel de estudios) y dos interacciones </w:t>
+      </w:r>
+      <w:r>
+        <w:rPr>
+          <w:lang w:val="es-ES"/>
+        </w:rPr>
+        <w:t>(sexo con edad y sexo con nivel de estudios). Religión e ingreso por hogar han perdido relevancia</w:t>
+      </w:r>
+      <w:r>
+        <w:rPr>
+          <w:lang w:val="es-ES"/>
+        </w:rPr>
+        <w:t xml:space="preserve"> (ver </w:t>
+      </w:r>
+      <w:r>
+        <w:rPr>
+          <w:lang w:val="es-ES"/>
+        </w:rPr>
+        <w:fldChar w:fldCharType="begin"/>
+      </w:r>
+      <w:r>
+        <w:rPr>
+          <w:lang w:val="es-ES"/>
+        </w:rPr>
+        <w:instrText xml:space="preserve"> REF _Ref196647149 \h </w:instrText>
+      </w:r>
+      <w:r>
+        <w:rPr>
+          <w:lang w:val="es-ES"/>
+        </w:rPr>
+      </w:r>
+      <w:r>
+        <w:rPr>
+          <w:lang w:val="es-ES"/>
+        </w:rPr>
+        <w:fldChar w:fldCharType="separate"/>
+      </w:r>
+      <w:r>
+        <w:rPr>
+          <w:lang w:val="es-ES"/>
+        </w:rPr>
+        <w:t xml:space="preserve">Tabla </w:t>
+      </w:r>
+      <w:r>
+        <w:rPr>
+          <w:noProof/>
+          <w:lang w:val="es-ES"/>
+        </w:rPr>
+        <w:t>5</w:t>
+      </w:r>
+      <w:r>
+        <w:rPr>
+          <w:lang w:val="es-ES"/>
+        </w:rPr>
+        <w:fldChar w:fldCharType="end"/>
+      </w:r>
+      <w:r>
+        <w:rPr>
+          <w:lang w:val="es-ES"/>
+        </w:rPr>
+        <w:t>).</w:t>
+      </w:r>
     </w:p>
     <w:p>
       <w:pPr>
         <w:pStyle w:val="Caption"/>
       </w:pPr>
-      <w:proofErr w:type="spellStart"/>
+      <w:bookmarkStart w:id="5" w:name="_Ref196647149"/>
       <w:r>
         <w:lastRenderedPageBreak/>
-        <w:t>Tabla</w:t>
-      </w:r>
-      <w:proofErr w:type="spellEnd"/>
-      <w:r>
-        <w:t xml:space="preserve"> </w:t>
+        <w:t xml:space="preserve">Tabla </w:t>
       </w:r>
       <w:fldSimple w:instr=" SEQ Tabla \* ARABIC ">
         <w:r>
@@ -6325,10 +6344,10 @@
           <w:t>5</w:t>
         </w:r>
       </w:fldSimple>
+      <w:bookmarkEnd w:id="5"/>
       <w:r>
         <w:br w:type="textWrapping" w:clear="all"/>
       </w:r>
-      <w:proofErr w:type="spellStart"/>
       <w:r>
         <w:rPr>
           <w:b w:val="0"/>
@@ -6336,17 +6355,7 @@
           <w:i/>
           <w:iCs w:val="0"/>
         </w:rPr>
-        <w:t>Modelo</w:t>
-      </w:r>
-      <w:proofErr w:type="spellEnd"/>
-      <w:r>
-        <w:rPr>
-          <w:b w:val="0"/>
-          <w:bCs/>
-          <w:i/>
-          <w:iCs w:val="0"/>
-        </w:rPr>
-        <w:t xml:space="preserve"> final</w:t>
+        <w:t>Modelo final</w:t>
       </w:r>
     </w:p>
     <w:tbl>
@@ -6516,7 +6525,7 @@
               <w:pStyle w:val="sinsangria"/>
             </w:pPr>
             <w:r>
-              <w:t>-0</w:t>
+              <w:t>-</w:t>
             </w:r>
             <w:r>
               <w:t>,</w:t>
@@ -6555,9 +6564,6 @@
               <w:jc w:val="right"/>
             </w:pPr>
             <w:r>
-              <w:t>0</w:t>
-            </w:r>
-            <w:r>
               <w:t>,</w:t>
             </w:r>
             <w:r>
@@ -6587,9 +6593,6 @@
               <w:pStyle w:val="sinsangria"/>
               <w:jc w:val="right"/>
             </w:pPr>
-            <w:r>
-              <w:t>0</w:t>
-            </w:r>
             <w:r>
               <w:t>,</w:t>
             </w:r>
@@ -6685,9 +6688,6 @@
               <w:jc w:val="right"/>
             </w:pPr>
             <w:r>
-              <w:t>0</w:t>
-            </w:r>
-            <w:r>
               <w:t>,</w:t>
             </w:r>
             <w:r>
@@ -6717,9 +6717,6 @@
               <w:pStyle w:val="sinsangria"/>
               <w:jc w:val="right"/>
             </w:pPr>
-            <w:r>
-              <w:t>0</w:t>
-            </w:r>
             <w:r>
               <w:t>,</w:t>
             </w:r>
@@ -6779,17 +6776,14 @@
               <w:t xml:space="preserve"> </w:t>
             </w:r>
             <w:r>
+              <w:t>,</w:t>
+            </w:r>
+            <w:r>
               <w:t>0</w:t>
             </w:r>
             <w:r>
-              <w:t>,</w:t>
-            </w:r>
-            <w:r>
               <w:t>0</w:t>
             </w:r>
-            <w:r>
-              <w:t>0</w:t>
-            </w:r>
           </w:p>
         </w:tc>
         <w:tc>
@@ -6811,9 +6805,6 @@
               <w:pStyle w:val="sinsangria"/>
               <w:jc w:val="right"/>
             </w:pPr>
-            <w:r>
-              <w:t>0</w:t>
-            </w:r>
             <w:r>
               <w:t>,</w:t>
             </w:r>
@@ -6900,7 +6891,7 @@
               <w:pStyle w:val="sinsangria"/>
             </w:pPr>
             <w:r>
-              <w:t>-0</w:t>
+              <w:t>-</w:t>
             </w:r>
             <w:r>
               <w:t>,</w:t>
@@ -6936,15 +6927,12 @@
               <w:jc w:val="right"/>
             </w:pPr>
             <w:r>
+              <w:t>,</w:t>
+            </w:r>
+            <w:r>
               <w:t>0</w:t>
             </w:r>
             <w:r>
-              <w:t>,</w:t>
-            </w:r>
-            <w:r>
-              <w:t>0</w:t>
-            </w:r>
-            <w:r>
               <w:t>2</w:t>
             </w:r>
           </w:p>
@@ -6968,9 +6956,6 @@
               <w:pStyle w:val="sinsangria"/>
               <w:jc w:val="right"/>
             </w:pPr>
-            <w:r>
-              <w:t>0</w:t>
-            </w:r>
             <w:r>
               <w:t>,</w:t>
             </w:r>
@@ -7031,9 +7016,6 @@
               <w:t xml:space="preserve"> </w:t>
             </w:r>
             <w:r>
-              <w:t>0</w:t>
-            </w:r>
-            <w:r>
               <w:t>,</w:t>
             </w:r>
             <w:r>
@@ -7068,9 +7050,6 @@
               <w:pStyle w:val="sinsangria"/>
               <w:jc w:val="right"/>
             </w:pPr>
-            <w:r>
-              <w:t>0</w:t>
-            </w:r>
             <w:r>
               <w:t>,</w:t>
             </w:r>
@@ -7165,9 +7144,6 @@
               <w:t xml:space="preserve"> </w:t>
             </w:r>
             <w:r>
-              <w:t>0</w:t>
-            </w:r>
-            <w:r>
               <w:t>,</w:t>
             </w:r>
             <w:r>
@@ -7200,9 +7176,6 @@
               <w:pStyle w:val="sinsangria"/>
               <w:jc w:val="right"/>
             </w:pPr>
-            <w:r>
-              <w:t>0</w:t>
-            </w:r>
             <w:r>
               <w:t>,</w:t>
             </w:r>
@@ -7492,19 +7465,203 @@
           <w:lang w:val="es-ES"/>
         </w:rPr>
       </w:pPr>
-    </w:p>
-    <w:p>
-      <w:pPr>
-        <w:pStyle w:val="Heading1"/>
-        <w:rPr>
-          <w:lang w:val="es-ES"/>
-        </w:rPr>
-      </w:pPr>
-      <w:r>
-        <w:rPr>
-          <w:lang w:val="es-ES"/>
-        </w:rPr>
-        <w:t>Conclusión</w:t>
+      <w:r>
+        <w:rPr>
+          <w:lang w:val="es-ES"/>
+        </w:rPr>
+        <w:t xml:space="preserve">De acuerdo </w:t>
+      </w:r>
+      <w:r>
+        <w:rPr>
+          <w:lang w:val="es-ES"/>
+        </w:rPr>
+        <w:t xml:space="preserve">con estos resultados, </w:t>
+      </w:r>
+      <w:r>
+        <w:rPr>
+          <w:lang w:val="es-ES"/>
+        </w:rPr>
+        <w:t>e</w:t>
+      </w:r>
+      <w:r>
+        <w:rPr>
+          <w:lang w:val="es-ES"/>
+        </w:rPr>
+        <w:t xml:space="preserve">l sexo </w:t>
+      </w:r>
+      <w:r>
+        <w:rPr>
+          <w:lang w:val="es-ES"/>
+        </w:rPr>
+        <w:t>es la variable más importante</w:t>
+      </w:r>
+      <w:r>
+        <w:rPr>
+          <w:lang w:val="es-ES"/>
+        </w:rPr>
+        <w:t xml:space="preserve"> cuando mantenemos todos los valores constantes</w:t>
+      </w:r>
+      <w:r>
+        <w:rPr>
+          <w:lang w:val="es-ES"/>
+        </w:rPr>
+        <w:t xml:space="preserve">. Su valor </w:t>
+      </w:r>
+      <w:r>
+        <w:rPr>
+          <w:lang w:val="es-ES"/>
+        </w:rPr>
+        <w:t>de en Odds Ratio de 0,16, en tanto que alejado</w:t>
+      </w:r>
+      <w:r>
+        <w:rPr>
+          <w:lang w:val="es-ES"/>
+        </w:rPr>
+        <w:t xml:space="preserve"> del valor neutro 1, indica una mayor probabilidad de que las mujeres orienten </w:t>
+      </w:r>
+      <w:r>
+        <w:rPr>
+          <w:lang w:val="es-ES"/>
+        </w:rPr>
+        <w:t xml:space="preserve">su voto hacia el PSOE. La edad, </w:t>
+      </w:r>
+      <w:r>
+        <w:rPr>
+          <w:lang w:val="es-ES"/>
+        </w:rPr>
+        <w:t>tomada aisladamente, no tiene influencia (O</w:t>
+      </w:r>
+      <w:r>
+        <w:rPr>
+          <w:lang w:val="es-ES"/>
+        </w:rPr>
+        <w:t xml:space="preserve">dds </w:t>
+      </w:r>
+      <w:r>
+        <w:rPr>
+          <w:lang w:val="es-ES"/>
+        </w:rPr>
+        <w:t>R</w:t>
+      </w:r>
+      <w:r>
+        <w:rPr>
+          <w:lang w:val="es-ES"/>
+        </w:rPr>
+        <w:t>atio</w:t>
+      </w:r>
+      <w:r>
+        <w:rPr>
+          <w:lang w:val="es-ES"/>
+        </w:rPr>
+        <w:t xml:space="preserve"> </w:t>
+      </w:r>
+      <w:r>
+        <w:rPr>
+          <w:lang w:val="es-ES"/>
+        </w:rPr>
+        <w:t>= 1,00</w:t>
+      </w:r>
+      <w:r>
+        <w:rPr>
+          <w:lang w:val="es-ES"/>
+        </w:rPr>
+        <w:t>)</w:t>
+      </w:r>
+      <w:r>
+        <w:rPr>
+          <w:lang w:val="es-ES"/>
+        </w:rPr>
+        <w:t>. Sin embargo</w:t>
+      </w:r>
+      <w:r>
+        <w:rPr>
+          <w:lang w:val="es-ES"/>
+        </w:rPr>
+        <w:t xml:space="preserve">, su interacción con el sexo indica que los hombres de mayor edad </w:t>
+      </w:r>
+      <w:r>
+        <w:rPr>
+          <w:lang w:val="es-ES"/>
+        </w:rPr>
+        <w:t>tienen una mayor probabilidad de votar por el PSOE</w:t>
+      </w:r>
+      <w:r>
+        <w:rPr>
+          <w:lang w:val="es-ES"/>
+        </w:rPr>
+        <w:t xml:space="preserve">. En cuanto al nivel educativo, </w:t>
+      </w:r>
+      <w:r>
+        <w:rPr>
+          <w:lang w:val="es-ES"/>
+        </w:rPr>
+        <w:t>su</w:t>
+      </w:r>
+      <w:r>
+        <w:rPr>
+          <w:lang w:val="es-ES"/>
+        </w:rPr>
+        <w:t xml:space="preserve"> coeficiente indica que un menor nivel de estudi</w:t>
+      </w:r>
+      <w:r>
+        <w:rPr>
+          <w:lang w:val="es-ES"/>
+        </w:rPr>
+        <w:t>os está asociado con una probabilidad de voto hacia el PSOE</w:t>
+      </w:r>
+      <w:r>
+        <w:rPr>
+          <w:lang w:val="es-ES"/>
+        </w:rPr>
+        <w:t xml:space="preserve">. Su interacción con el sexo, </w:t>
+      </w:r>
+      <w:r>
+        <w:rPr>
+          <w:lang w:val="es-ES"/>
+        </w:rPr>
+        <w:t>indica que los hombres más educados tienen una mayor probabilidad de votar por el PSOE</w:t>
+      </w:r>
+      <w:r>
+        <w:rPr>
+          <w:lang w:val="es-ES"/>
+        </w:rPr>
+        <w:t xml:space="preserve">. </w:t>
+      </w:r>
+      <w:r>
+        <w:rPr>
+          <w:lang w:val="es-ES"/>
+        </w:rPr>
+        <w:t xml:space="preserve">Estos resultados reafirman lo hallado </w:t>
+      </w:r>
+      <w:r>
+        <w:rPr>
+          <w:lang w:val="es-ES"/>
+        </w:rPr>
+        <w:t xml:space="preserve">en otras investigaciones para </w:t>
+      </w:r>
+      <w:r>
+        <w:rPr>
+          <w:lang w:val="es-ES"/>
+        </w:rPr>
+        <w:t>Europa (Shorrocks, 20</w:t>
+      </w:r>
+      <w:r>
+        <w:rPr>
+          <w:lang w:val="es-ES"/>
+        </w:rPr>
+        <w:t>18</w:t>
+      </w:r>
+      <w:r>
+        <w:rPr>
+          <w:lang w:val="es-ES"/>
+        </w:rPr>
+        <w:t>).</w:t>
+      </w:r>
+      <w:r>
+        <w:rPr>
+          <w:lang w:val="es-ES"/>
+        </w:rPr>
+        <w:t xml:space="preserve"> </w:t>
       </w:r>
     </w:p>
     <w:p>
@@ -7702,7 +7859,6 @@
       <w:r>
         <w:t xml:space="preserve">(2025). </w:t>
       </w:r>
-      <w:proofErr w:type="spellStart"/>
       <w:r>
         <w:rPr>
           <w:i/>
@@ -7710,7 +7866,6 @@
         </w:rPr>
         <w:t>ensayo_regresion_logistica.R</w:t>
       </w:r>
-      <w:proofErr w:type="spellEnd"/>
       <w:r>
         <w:t xml:space="preserve">. </w:t>
       </w:r>
@@ -7743,6 +7898,7 @@
         <w:rPr>
           <w:lang w:val="en-IE"/>
         </w:rPr>
+        <w:lastRenderedPageBreak/>
         <w:t>R Core Team</w:t>
       </w:r>
       <w:r>
@@ -7799,6 +7955,48 @@
           <w:lang w:val="en-IE"/>
         </w:rPr>
         <w:t>.</w:t>
+      </w:r>
+    </w:p>
+    <w:p>
+      <w:pPr>
+        <w:pStyle w:val="referencia"/>
+      </w:pPr>
+      <w:r>
+        <w:rPr>
+          <w:lang w:val="en-IE"/>
+        </w:rPr>
+        <w:t xml:space="preserve">Shorrocks, R. (2018). Cohort Change in Political Gender Gaps in Europe and Canada: The Role of Modernization. </w:t>
+      </w:r>
+      <w:r>
+        <w:rPr>
+          <w:i/>
+          <w:iCs/>
+        </w:rPr>
+        <w:t>Politics &amp; Society</w:t>
+      </w:r>
+      <w:r>
+        <w:t xml:space="preserve">. </w:t>
+      </w:r>
+      <w:r>
+        <w:rPr>
+          <w:i/>
+          <w:iCs/>
+        </w:rPr>
+        <w:t>46</w:t>
+      </w:r>
+      <w:r>
+        <w:t>(2)</w:t>
+      </w:r>
+      <w:r>
+        <w:t xml:space="preserve">, 135-175. </w:t>
+      </w:r>
+      <w:r>
+        <w:rPr>
+          <w:b/>
+          <w:bCs/>
+          <w:u w:val="single"/>
+        </w:rPr>
+        <w:t>https://doi.org/10.1177/0032329217751688</w:t>
       </w:r>
     </w:p>
     <w:p>
@@ -9233,16 +9431,18 @@
     <w:link w:val="TitleChar"/>
     <w:uiPriority w:val="10"/>
     <w:qFormat/>
-    <w:rsid w:val="00F33591"/>
+    <w:rsid w:val="00C45C87"/>
     <w:pPr>
-      <w:spacing w:after="80" w:line="240" w:lineRule="auto"/>
+      <w:spacing w:before="2880" w:after="960"/>
+      <w:ind w:firstLine="0"/>
       <w:contextualSpacing/>
+      <w:jc w:val="center"/>
     </w:pPr>
     <w:rPr>
-      <w:rFonts w:asciiTheme="majorHAnsi" w:eastAsiaTheme="majorEastAsia" w:hAnsiTheme="majorHAnsi" w:cstheme="majorBidi"/>
+      <w:rFonts w:eastAsiaTheme="majorEastAsia" w:cstheme="majorBidi"/>
+      <w:b/>
       <w:spacing w:val="-10"/>
       <w:kern w:val="28"/>
-      <w:sz w:val="56"/>
       <w:szCs w:val="56"/>
     </w:rPr>
   </w:style>
@@ -9251,12 +9451,12 @@
     <w:basedOn w:val="DefaultParagraphFont"/>
     <w:link w:val="Title"/>
     <w:uiPriority w:val="10"/>
-    <w:rsid w:val="00F33591"/>
+    <w:rsid w:val="00C45C87"/>
     <w:rPr>
-      <w:rFonts w:asciiTheme="majorHAnsi" w:eastAsiaTheme="majorEastAsia" w:hAnsiTheme="majorHAnsi" w:cstheme="majorBidi"/>
+      <w:rFonts w:ascii="Times New Roman" w:eastAsiaTheme="majorEastAsia" w:hAnsi="Times New Roman" w:cstheme="majorBidi"/>
+      <w:b/>
       <w:spacing w:val="-10"/>
       <w:kern w:val="28"/>
-      <w:sz w:val="56"/>
       <w:szCs w:val="56"/>
     </w:rPr>
   </w:style>
@@ -9552,6 +9752,29 @@
     <w:rPr>
       <w:color w:val="96607D" w:themeColor="followedHyperlink"/>
       <w:u w:val="single"/>
+    </w:rPr>
+  </w:style>
+  <w:style w:type="character" w:styleId="PlaceholderText">
+    <w:name w:val="Placeholder Text"/>
+    <w:basedOn w:val="DefaultParagraphFont"/>
+    <w:uiPriority w:val="99"/>
+    <w:semiHidden/>
+    <w:rsid w:val="005A47F5"/>
+    <w:rPr>
+      <w:color w:val="666666"/>
+    </w:rPr>
+  </w:style>
+  <w:style w:type="paragraph" w:customStyle="1" w:styleId="afiliacion">
+    <w:name w:val="afiliacion"/>
+    <w:basedOn w:val="Normal"/>
+    <w:qFormat/>
+    <w:rsid w:val="00F974B6"/>
+    <w:pPr>
+      <w:ind w:firstLine="0"/>
+      <w:jc w:val="center"/>
+    </w:pPr>
+    <w:rPr>
+      <w:lang w:val="es-ES"/>
     </w:rPr>
   </w:style>
 </w:styles>

</xml_diff>